<commit_message>
change names of virbers
</commit_message>
<xml_diff>
--- a/indivialWorkspace/ZhipengLiang/androidDevDoc.docx
+++ b/indivialWorkspace/ZhipengLiang/androidDevDoc.docx
@@ -109,7 +109,7 @@
       <w:pPr>
         <w:spacing w:after="0" w:line="240" w:lineRule="auto"/>
         <w:rPr>
-          <w:rFonts w:ascii="Times New Roman" w:hAnsi="Times New Roman" w:cs="Times New Roman" w:hint="eastAsia"/>
+          <w:rFonts w:ascii="Times New Roman" w:hAnsi="Times New Roman" w:cs="Times New Roman"/>
           <w:sz w:val="24"/>
           <w:szCs w:val="24"/>
         </w:rPr>
@@ -945,7 +945,6 @@
       <w:pPr>
         <w:rPr>
           <w:rStyle w:val="a6"/>
-          <w:rFonts w:hint="eastAsia"/>
         </w:rPr>
       </w:pPr>
       <w:r>
@@ -1057,7 +1056,6 @@
         <w:pStyle w:val="3"/>
         <w:rPr>
           <w:rStyle w:val="linktitle"/>
-          <w:rFonts w:hint="eastAsia"/>
           <w:b w:val="0"/>
           <w:bCs w:val="0"/>
         </w:rPr>
@@ -1206,8 +1204,6 @@
         <w:t xml:space="preserve"> </w:t>
       </w:r>
     </w:p>
-    <w:bookmarkStart w:id="0" w:name="_GoBack"/>
-    <w:bookmarkEnd w:id="0"/>
     <w:p>
       <w:pPr>
         <w:rPr>
@@ -1215,81 +1211,93 @@
           <w:bCs/>
         </w:rPr>
       </w:pPr>
-      <w:r>
-        <w:rPr>
-          <w:b/>
-          <w:bCs/>
-        </w:rPr>
-        <w:fldChar w:fldCharType="begin"/>
-      </w:r>
-      <w:r>
-        <w:rPr>
-          <w:b/>
-          <w:bCs/>
-        </w:rPr>
-        <w:instrText xml:space="preserve"> HYPERLINK "http://www.cnblogs.com/xuling/archive/2011/06/06/android.html" </w:instrText>
-      </w:r>
-      <w:r>
-        <w:rPr>
-          <w:b/>
-          <w:bCs/>
-        </w:rPr>
-        <w:fldChar w:fldCharType="separate"/>
-      </w:r>
-      <w:r>
-        <w:rPr>
-          <w:rStyle w:val="a6"/>
-          <w:b/>
-          <w:bCs/>
-        </w:rPr>
-        <w:t>Android</w:t>
-      </w:r>
-      <w:r>
-        <w:rPr>
-          <w:rStyle w:val="a6"/>
-          <w:b/>
-          <w:bCs/>
-        </w:rPr>
-        <w:t>之</w:t>
-      </w:r>
+      <w:hyperlink r:id="rId35" w:history="1">
+        <w:r>
+          <w:rPr>
+            <w:rStyle w:val="a6"/>
+            <w:b/>
+            <w:bCs/>
+          </w:rPr>
+          <w:t>Android</w:t>
+        </w:r>
+        <w:r>
+          <w:rPr>
+            <w:rStyle w:val="a6"/>
+            <w:b/>
+            <w:bCs/>
+          </w:rPr>
+          <w:t>之</w:t>
+        </w:r>
+        <w:proofErr w:type="spellStart"/>
+        <w:r>
+          <w:rPr>
+            <w:rStyle w:val="a6"/>
+            <w:b/>
+            <w:bCs/>
+          </w:rPr>
+          <w:t>SurfaceView</w:t>
+        </w:r>
+        <w:proofErr w:type="spellEnd"/>
+        <w:r>
+          <w:rPr>
+            <w:rStyle w:val="a6"/>
+            <w:b/>
+            <w:bCs/>
+          </w:rPr>
+          <w:t>学习（一）</w:t>
+        </w:r>
+      </w:hyperlink>
+    </w:p>
+    <w:p/>
+    <w:p>
+      <w:pPr>
+        <w:pStyle w:val="1"/>
+      </w:pPr>
+      <w:r>
+        <w:rPr>
+          <w:rFonts w:hint="eastAsia"/>
+        </w:rPr>
+        <w:t>地图编辑器</w:t>
+      </w:r>
+    </w:p>
+    <w:p>
+      <w:pPr>
+        <w:pStyle w:val="2"/>
+      </w:pPr>
       <w:proofErr w:type="spellStart"/>
       <w:r>
         <w:rPr>
-          <w:rStyle w:val="a6"/>
-          <w:b/>
-          <w:bCs/>
-        </w:rPr>
-        <w:t>SurfaceView</w:t>
+          <w:rFonts w:hint="eastAsia"/>
+        </w:rPr>
+        <w:t>Mappy</w:t>
       </w:r>
       <w:proofErr w:type="spellEnd"/>
-      <w:r>
-        <w:rPr>
-          <w:rStyle w:val="a6"/>
-          <w:b/>
-          <w:bCs/>
-        </w:rPr>
-        <w:t>学习（一）</w:t>
-      </w:r>
-      <w:r>
-        <w:fldChar w:fldCharType="end"/>
-      </w:r>
-    </w:p>
-    <w:p/>
-    <w:p>
-      <w:pPr>
-        <w:pStyle w:val="1"/>
-      </w:pPr>
-      <w:r>
-        <w:rPr>
-          <w:rFonts w:hint="eastAsia"/>
-        </w:rPr>
-        <w:t>地图编辑器</w:t>
-      </w:r>
-    </w:p>
-    <w:p>
-      <w:pPr>
-        <w:pStyle w:val="2"/>
-      </w:pPr>
+    </w:p>
+    <w:p>
+      <w:hyperlink r:id="rId36" w:history="1">
+        <w:r>
+          <w:rPr>
+            <w:rStyle w:val="a6"/>
+            <w:rFonts w:hint="eastAsia"/>
+          </w:rPr>
+          <w:t>www.</w:t>
+        </w:r>
+        <w:r>
+          <w:rPr>
+            <w:rStyle w:val="a6"/>
+          </w:rPr>
+          <w:t>T</w:t>
+        </w:r>
+        <w:r>
+          <w:rPr>
+            <w:rStyle w:val="a6"/>
+            <w:rFonts w:hint="eastAsia"/>
+          </w:rPr>
+          <w:t>ilemap.co.uk</w:t>
+        </w:r>
+      </w:hyperlink>
+    </w:p>
+    <w:p>
       <w:proofErr w:type="spellStart"/>
       <w:r>
         <w:rPr>
@@ -1298,40 +1306,6 @@
         <w:t>Mappy</w:t>
       </w:r>
       <w:proofErr w:type="spellEnd"/>
-    </w:p>
-    <w:p>
-      <w:hyperlink r:id="rId35" w:history="1">
-        <w:r>
-          <w:rPr>
-            <w:rStyle w:val="a6"/>
-            <w:rFonts w:hint="eastAsia"/>
-          </w:rPr>
-          <w:t>www.</w:t>
-        </w:r>
-        <w:r>
-          <w:rPr>
-            <w:rStyle w:val="a6"/>
-          </w:rPr>
-          <w:t>T</w:t>
-        </w:r>
-        <w:r>
-          <w:rPr>
-            <w:rStyle w:val="a6"/>
-            <w:rFonts w:hint="eastAsia"/>
-          </w:rPr>
-          <w:t>ilemap.co.uk</w:t>
-        </w:r>
-      </w:hyperlink>
-    </w:p>
-    <w:p>
-      <w:proofErr w:type="spellStart"/>
-      <w:r>
-        <w:rPr>
-          <w:rFonts w:hint="eastAsia"/>
-        </w:rPr>
-        <w:t>Mappy</w:t>
-      </w:r>
-      <w:proofErr w:type="spellEnd"/>
       <w:r>
         <w:rPr>
           <w:rFonts w:hint="eastAsia"/>
@@ -1344,7 +1318,7 @@
         </w:rPr>
         <w:tab/>
       </w:r>
-      <w:hyperlink r:id="rId36" w:history="1">
+      <w:hyperlink r:id="rId37" w:history="1">
         <w:r>
           <w:rPr>
             <w:rStyle w:val="a6"/>
@@ -1433,7 +1407,7 @@
         </w:rPr>
         <w:tab/>
       </w:r>
-      <w:hyperlink r:id="rId37" w:history="1">
+      <w:hyperlink r:id="rId38" w:history="1">
         <w:r>
           <w:rPr>
             <w:rStyle w:val="a6"/>
@@ -1454,7 +1428,7 @@
       </w:r>
     </w:p>
     <w:p>
-      <w:hyperlink r:id="rId38" w:history="1">
+      <w:hyperlink r:id="rId39" w:history="1">
         <w:r>
           <w:rPr>
             <w:rStyle w:val="a6"/>
@@ -1511,7 +1485,7 @@
       </w:r>
     </w:p>
     <w:p>
-      <w:hyperlink r:id="rId39" w:history="1">
+      <w:hyperlink r:id="rId40" w:history="1">
         <w:r>
           <w:rPr>
             <w:rStyle w:val="a6"/>
@@ -1554,7 +1528,7 @@
       <w:proofErr w:type="spellEnd"/>
     </w:p>
     <w:p>
-      <w:hyperlink r:id="rId40" w:history="1">
+      <w:hyperlink r:id="rId41" w:history="1">
         <w:r>
           <w:rPr>
             <w:rStyle w:val="a6"/>
@@ -1572,7 +1546,7 @@
       </w:r>
     </w:p>
     <w:p>
-      <w:hyperlink r:id="rId41" w:history="1">
+      <w:hyperlink r:id="rId42" w:history="1">
         <w:r>
           <w:rPr>
             <w:rStyle w:val="a6"/>
@@ -1615,69 +1589,6 @@
             <wp:extent cx="5274310" cy="1761260"/>
             <wp:effectExtent l="0" t="0" r="2540" b="0"/>
             <wp:docPr id="2" name="图片 2"/>
-            <wp:cNvGraphicFramePr>
-              <a:graphicFrameLocks xmlns:a="http://schemas.openxmlformats.org/drawingml/2006/main" noChangeAspect="1"/>
-            </wp:cNvGraphicFramePr>
-            <a:graphic xmlns:a="http://schemas.openxmlformats.org/drawingml/2006/main">
-              <a:graphicData uri="http://schemas.openxmlformats.org/drawingml/2006/picture">
-                <pic:pic xmlns:pic="http://schemas.openxmlformats.org/drawingml/2006/picture">
-                  <pic:nvPicPr>
-                    <pic:cNvPr id="0" name=""/>
-                    <pic:cNvPicPr/>
-                  </pic:nvPicPr>
-                  <pic:blipFill>
-                    <a:blip r:embed="rId42"/>
-                    <a:stretch>
-                      <a:fillRect/>
-                    </a:stretch>
-                  </pic:blipFill>
-                  <pic:spPr>
-                    <a:xfrm>
-                      <a:off x="0" y="0"/>
-                      <a:ext cx="5274310" cy="1761260"/>
-                    </a:xfrm>
-                    <a:prstGeom prst="rect">
-                      <a:avLst/>
-                    </a:prstGeom>
-                  </pic:spPr>
-                </pic:pic>
-              </a:graphicData>
-            </a:graphic>
-          </wp:inline>
-        </w:drawing>
-      </w:r>
-    </w:p>
-    <w:p>
-      <w:r>
-        <w:rPr>
-          <w:rFonts w:hint="eastAsia"/>
-        </w:rPr>
-        <w:t>AndroidManifest.xml</w:t>
-      </w:r>
-      <w:r>
-        <w:rPr>
-          <w:rFonts w:hint="eastAsia"/>
-        </w:rPr>
-        <w:t>文件的结构如下</w:t>
-      </w:r>
-      <w:r>
-        <w:rPr>
-          <w:rFonts w:hint="eastAsia"/>
-        </w:rPr>
-        <w:t>：</w:t>
-      </w:r>
-    </w:p>
-    <w:p>
-      <w:r>
-        <w:rPr>
-          <w:noProof/>
-        </w:rPr>
-        <w:lastRenderedPageBreak/>
-        <w:drawing>
-          <wp:inline distT="0" distB="0" distL="0" distR="0" wp14:anchorId="6D6804E3" wp14:editId="4A907705">
-            <wp:extent cx="5274310" cy="1578630"/>
-            <wp:effectExtent l="0" t="0" r="2540" b="2540"/>
-            <wp:docPr id="4" name="图片 4"/>
             <wp:cNvGraphicFramePr>
               <a:graphicFrameLocks xmlns:a="http://schemas.openxmlformats.org/drawingml/2006/main" noChangeAspect="1"/>
             </wp:cNvGraphicFramePr>
@@ -1697,7 +1608,7 @@
                   <pic:spPr>
                     <a:xfrm>
                       <a:off x="0" y="0"/>
-                      <a:ext cx="5274310" cy="1578630"/>
+                      <a:ext cx="5274310" cy="1761260"/>
                     </a:xfrm>
                     <a:prstGeom prst="rect">
                       <a:avLst/>
@@ -1713,13 +1624,34 @@
     <w:p>
       <w:r>
         <w:rPr>
+          <w:rFonts w:hint="eastAsia"/>
+        </w:rPr>
+        <w:t>AndroidManifest.xml</w:t>
+      </w:r>
+      <w:r>
+        <w:rPr>
+          <w:rFonts w:hint="eastAsia"/>
+        </w:rPr>
+        <w:t>文件的结构如下</w:t>
+      </w:r>
+      <w:r>
+        <w:rPr>
+          <w:rFonts w:hint="eastAsia"/>
+        </w:rPr>
+        <w:t>：</w:t>
+      </w:r>
+    </w:p>
+    <w:p>
+      <w:r>
+        <w:rPr>
           <w:noProof/>
         </w:rPr>
+        <w:lastRenderedPageBreak/>
         <w:drawing>
-          <wp:inline distT="0" distB="0" distL="0" distR="0" wp14:anchorId="2332CCB7" wp14:editId="6EE45069">
-            <wp:extent cx="5274310" cy="3135895"/>
-            <wp:effectExtent l="0" t="0" r="2540" b="7620"/>
-            <wp:docPr id="5" name="图片 5"/>
+          <wp:inline distT="0" distB="0" distL="0" distR="0" wp14:anchorId="6D6804E3" wp14:editId="4A907705">
+            <wp:extent cx="5274310" cy="1578630"/>
+            <wp:effectExtent l="0" t="0" r="2540" b="2540"/>
+            <wp:docPr id="4" name="图片 4"/>
             <wp:cNvGraphicFramePr>
               <a:graphicFrameLocks xmlns:a="http://schemas.openxmlformats.org/drawingml/2006/main" noChangeAspect="1"/>
             </wp:cNvGraphicFramePr>
@@ -1739,7 +1671,7 @@
                   <pic:spPr>
                     <a:xfrm>
                       <a:off x="0" y="0"/>
-                      <a:ext cx="5274310" cy="3135895"/>
+                      <a:ext cx="5274310" cy="1578630"/>
                     </a:xfrm>
                     <a:prstGeom prst="rect">
                       <a:avLst/>
@@ -1758,10 +1690,10 @@
           <w:noProof/>
         </w:rPr>
         <w:drawing>
-          <wp:inline distT="0" distB="0" distL="0" distR="0" wp14:anchorId="47EDB45F" wp14:editId="052D6D78">
-            <wp:extent cx="5274310" cy="2375271"/>
-            <wp:effectExtent l="0" t="0" r="2540" b="6350"/>
-            <wp:docPr id="6" name="图片 6"/>
+          <wp:inline distT="0" distB="0" distL="0" distR="0" wp14:anchorId="2332CCB7" wp14:editId="6EE45069">
+            <wp:extent cx="5274310" cy="3135895"/>
+            <wp:effectExtent l="0" t="0" r="2540" b="7620"/>
+            <wp:docPr id="5" name="图片 5"/>
             <wp:cNvGraphicFramePr>
               <a:graphicFrameLocks xmlns:a="http://schemas.openxmlformats.org/drawingml/2006/main" noChangeAspect="1"/>
             </wp:cNvGraphicFramePr>
@@ -1781,7 +1713,7 @@
                   <pic:spPr>
                     <a:xfrm>
                       <a:off x="0" y="0"/>
-                      <a:ext cx="5274310" cy="2375271"/>
+                      <a:ext cx="5274310" cy="3135895"/>
                     </a:xfrm>
                     <a:prstGeom prst="rect">
                       <a:avLst/>
@@ -1799,12 +1731,11 @@
         <w:rPr>
           <w:noProof/>
         </w:rPr>
-        <w:lastRenderedPageBreak/>
         <w:drawing>
-          <wp:inline distT="0" distB="0" distL="0" distR="0" wp14:anchorId="3ACD369D" wp14:editId="6DB4EA57">
-            <wp:extent cx="5274310" cy="1957111"/>
-            <wp:effectExtent l="0" t="0" r="2540" b="5080"/>
-            <wp:docPr id="7" name="图片 7"/>
+          <wp:inline distT="0" distB="0" distL="0" distR="0" wp14:anchorId="47EDB45F" wp14:editId="052D6D78">
+            <wp:extent cx="5274310" cy="2375271"/>
+            <wp:effectExtent l="0" t="0" r="2540" b="6350"/>
+            <wp:docPr id="6" name="图片 6"/>
             <wp:cNvGraphicFramePr>
               <a:graphicFrameLocks xmlns:a="http://schemas.openxmlformats.org/drawingml/2006/main" noChangeAspect="1"/>
             </wp:cNvGraphicFramePr>
@@ -1824,7 +1755,7 @@
                   <pic:spPr>
                     <a:xfrm>
                       <a:off x="0" y="0"/>
-                      <a:ext cx="5274310" cy="1957111"/>
+                      <a:ext cx="5274310" cy="2375271"/>
                     </a:xfrm>
                     <a:prstGeom prst="rect">
                       <a:avLst/>
@@ -1842,11 +1773,12 @@
         <w:rPr>
           <w:noProof/>
         </w:rPr>
+        <w:lastRenderedPageBreak/>
         <w:drawing>
-          <wp:inline distT="0" distB="0" distL="0" distR="0" wp14:anchorId="508F0C7B" wp14:editId="1ADEB4B6">
-            <wp:extent cx="5274310" cy="3571758"/>
-            <wp:effectExtent l="0" t="0" r="2540" b="0"/>
-            <wp:docPr id="8" name="图片 8"/>
+          <wp:inline distT="0" distB="0" distL="0" distR="0" wp14:anchorId="3ACD369D" wp14:editId="6DB4EA57">
+            <wp:extent cx="5274310" cy="1957111"/>
+            <wp:effectExtent l="0" t="0" r="2540" b="5080"/>
+            <wp:docPr id="7" name="图片 7"/>
             <wp:cNvGraphicFramePr>
               <a:graphicFrameLocks xmlns:a="http://schemas.openxmlformats.org/drawingml/2006/main" noChangeAspect="1"/>
             </wp:cNvGraphicFramePr>
@@ -1866,6 +1798,48 @@
                   <pic:spPr>
                     <a:xfrm>
                       <a:off x="0" y="0"/>
+                      <a:ext cx="5274310" cy="1957111"/>
+                    </a:xfrm>
+                    <a:prstGeom prst="rect">
+                      <a:avLst/>
+                    </a:prstGeom>
+                  </pic:spPr>
+                </pic:pic>
+              </a:graphicData>
+            </a:graphic>
+          </wp:inline>
+        </w:drawing>
+      </w:r>
+    </w:p>
+    <w:p>
+      <w:r>
+        <w:rPr>
+          <w:noProof/>
+        </w:rPr>
+        <w:drawing>
+          <wp:inline distT="0" distB="0" distL="0" distR="0" wp14:anchorId="508F0C7B" wp14:editId="1ADEB4B6">
+            <wp:extent cx="5274310" cy="3571758"/>
+            <wp:effectExtent l="0" t="0" r="2540" b="0"/>
+            <wp:docPr id="8" name="图片 8"/>
+            <wp:cNvGraphicFramePr>
+              <a:graphicFrameLocks xmlns:a="http://schemas.openxmlformats.org/drawingml/2006/main" noChangeAspect="1"/>
+            </wp:cNvGraphicFramePr>
+            <a:graphic xmlns:a="http://schemas.openxmlformats.org/drawingml/2006/main">
+              <a:graphicData uri="http://schemas.openxmlformats.org/drawingml/2006/picture">
+                <pic:pic xmlns:pic="http://schemas.openxmlformats.org/drawingml/2006/picture">
+                  <pic:nvPicPr>
+                    <pic:cNvPr id="0" name=""/>
+                    <pic:cNvPicPr/>
+                  </pic:nvPicPr>
+                  <pic:blipFill>
+                    <a:blip r:embed="rId48"/>
+                    <a:stretch>
+                      <a:fillRect/>
+                    </a:stretch>
+                  </pic:blipFill>
+                  <pic:spPr>
+                    <a:xfrm>
+                      <a:off x="0" y="0"/>
                       <a:ext cx="5274310" cy="3571758"/>
                     </a:xfrm>
                     <a:prstGeom prst="rect">
@@ -1899,7 +1873,7 @@
         </w:numPr>
         <w:spacing w:before="100" w:beforeAutospacing="1" w:after="100" w:afterAutospacing="1" w:line="240" w:lineRule="auto"/>
       </w:pPr>
-      <w:hyperlink r:id="rId48" w:history="1">
+      <w:hyperlink r:id="rId49" w:history="1">
         <w:r>
           <w:rPr>
             <w:rStyle w:val="a6"/>
@@ -1922,7 +1896,7 @@
         </w:numPr>
         <w:spacing w:before="100" w:beforeAutospacing="1" w:after="100" w:afterAutospacing="1" w:line="240" w:lineRule="auto"/>
       </w:pPr>
-      <w:hyperlink r:id="rId49" w:history="1">
+      <w:hyperlink r:id="rId50" w:history="1">
         <w:r>
           <w:rPr>
             <w:rStyle w:val="a6"/>
@@ -1945,7 +1919,7 @@
         </w:numPr>
         <w:spacing w:before="100" w:beforeAutospacing="1" w:after="100" w:afterAutospacing="1" w:line="240" w:lineRule="auto"/>
       </w:pPr>
-      <w:hyperlink r:id="rId50" w:history="1">
+      <w:hyperlink r:id="rId51" w:history="1">
         <w:r>
           <w:rPr>
             <w:rStyle w:val="a6"/>
@@ -1968,7 +1942,7 @@
         </w:numPr>
         <w:spacing w:before="100" w:beforeAutospacing="1" w:after="100" w:afterAutospacing="1" w:line="240" w:lineRule="auto"/>
       </w:pPr>
-      <w:hyperlink r:id="rId51" w:history="1">
+      <w:hyperlink r:id="rId52" w:history="1">
         <w:r>
           <w:rPr>
             <w:rStyle w:val="a6"/>
@@ -2345,366 +2319,6 @@
             <wp:extent cx="1704975" cy="5686425"/>
             <wp:effectExtent l="0" t="0" r="9525" b="9525"/>
             <wp:docPr id="3" name="图片 3"/>
-            <wp:cNvGraphicFramePr>
-              <a:graphicFrameLocks xmlns:a="http://schemas.openxmlformats.org/drawingml/2006/main" noChangeAspect="1"/>
-            </wp:cNvGraphicFramePr>
-            <a:graphic xmlns:a="http://schemas.openxmlformats.org/drawingml/2006/main">
-              <a:graphicData uri="http://schemas.openxmlformats.org/drawingml/2006/picture">
-                <pic:pic xmlns:pic="http://schemas.openxmlformats.org/drawingml/2006/picture">
-                  <pic:nvPicPr>
-                    <pic:cNvPr id="0" name=""/>
-                    <pic:cNvPicPr/>
-                  </pic:nvPicPr>
-                  <pic:blipFill>
-                    <a:blip r:embed="rId52"/>
-                    <a:stretch>
-                      <a:fillRect/>
-                    </a:stretch>
-                  </pic:blipFill>
-                  <pic:spPr>
-                    <a:xfrm>
-                      <a:off x="0" y="0"/>
-                      <a:ext cx="1704975" cy="5686425"/>
-                    </a:xfrm>
-                    <a:prstGeom prst="rect">
-                      <a:avLst/>
-                    </a:prstGeom>
-                  </pic:spPr>
-                </pic:pic>
-              </a:graphicData>
-            </a:graphic>
-          </wp:inline>
-        </w:drawing>
-      </w:r>
-    </w:p>
-    <w:p>
-      <w:r>
-        <w:rPr>
-          <w:rFonts w:hint="eastAsia"/>
-        </w:rPr>
-        <w:t>注意，不是所有</w:t>
-      </w:r>
-      <w:r>
-        <w:rPr>
-          <w:rFonts w:hint="eastAsia"/>
-        </w:rPr>
-        <w:t>View</w:t>
-      </w:r>
-      <w:r>
-        <w:rPr>
-          <w:rFonts w:hint="eastAsia"/>
-        </w:rPr>
-        <w:t>都需要在</w:t>
-      </w:r>
-      <w:r>
-        <w:rPr>
-          <w:rFonts w:hint="eastAsia"/>
-        </w:rPr>
-        <w:t>Layout</w:t>
-      </w:r>
-      <w:r>
-        <w:rPr>
-          <w:rFonts w:hint="eastAsia"/>
-        </w:rPr>
-        <w:t>里面定义，这个例子给出了一个用代码（</w:t>
-      </w:r>
-      <w:r>
-        <w:rPr>
-          <w:rFonts w:hint="eastAsia"/>
-        </w:rPr>
-        <w:t>java</w:t>
-      </w:r>
-      <w:r>
-        <w:rPr>
-          <w:rFonts w:hint="eastAsia"/>
-        </w:rPr>
-        <w:t>文件继承</w:t>
-      </w:r>
-      <w:r>
-        <w:rPr>
-          <w:rFonts w:hint="eastAsia"/>
-        </w:rPr>
-        <w:t>View</w:t>
-      </w:r>
-      <w:r>
-        <w:rPr>
-          <w:rFonts w:hint="eastAsia"/>
-        </w:rPr>
-        <w:t>类）来实现</w:t>
-      </w:r>
-      <w:r>
-        <w:rPr>
-          <w:rFonts w:hint="eastAsia"/>
-        </w:rPr>
-        <w:t>View</w:t>
-      </w:r>
-      <w:r>
-        <w:rPr>
-          <w:rFonts w:hint="eastAsia"/>
-        </w:rPr>
-        <w:t>的方法</w:t>
-      </w:r>
-      <w:r>
-        <w:rPr>
-          <w:rFonts w:hint="eastAsia"/>
-        </w:rPr>
-        <w:t>，</w:t>
-      </w:r>
-      <w:r>
-        <w:rPr>
-          <w:rFonts w:hint="eastAsia"/>
-          <w:highlight w:val="yellow"/>
-        </w:rPr>
-        <w:t>例子：</w:t>
-      </w:r>
-      <w:r>
-        <w:rPr>
-          <w:rFonts w:hint="eastAsia"/>
-          <w:highlight w:val="yellow"/>
-        </w:rPr>
-        <w:t>3.2</w:t>
-      </w:r>
-    </w:p>
-    <w:p>
-      <w:pPr>
-        <w:pStyle w:val="2"/>
-      </w:pPr>
-      <w:r>
-        <w:rPr>
-          <w:rFonts w:hint="eastAsia"/>
-        </w:rPr>
-        <w:t>应用程序的内部通信</w:t>
-      </w:r>
-    </w:p>
-    <w:p>
-      <w:r>
-        <w:rPr>
-          <w:rFonts w:hint="eastAsia"/>
-        </w:rPr>
-        <w:t>主线程，子线程。</w:t>
-      </w:r>
-      <w:r>
-        <w:rPr>
-          <w:rFonts w:hint="eastAsia"/>
-        </w:rPr>
-        <w:t>Handler</w:t>
-      </w:r>
-      <w:r>
-        <w:rPr>
-          <w:rFonts w:hint="eastAsia"/>
-        </w:rPr>
-        <w:t>类用于主线程和子线程进行通信。</w:t>
-      </w:r>
-    </w:p>
-    <w:p>
-      <w:r>
-        <w:rPr>
-          <w:rFonts w:hint="eastAsia"/>
-        </w:rPr>
-        <w:t>在主线程中维护一个消息队列。</w:t>
-      </w:r>
-    </w:p>
-    <w:p>
-      <w:r>
-        <w:t>H</w:t>
-      </w:r>
-      <w:r>
-        <w:rPr>
-          <w:rFonts w:hint="eastAsia"/>
-        </w:rPr>
-        <w:t>andler</w:t>
-      </w:r>
-      <w:r>
-        <w:rPr>
-          <w:rFonts w:hint="eastAsia"/>
-        </w:rPr>
-        <w:t>使得线程间通过</w:t>
-      </w:r>
-      <w:r>
-        <w:rPr>
-          <w:rFonts w:hint="eastAsia"/>
-        </w:rPr>
-        <w:t>Message</w:t>
-      </w:r>
-      <w:r>
-        <w:rPr>
-          <w:rFonts w:hint="eastAsia"/>
-        </w:rPr>
-        <w:t>和</w:t>
-      </w:r>
-      <w:r>
-        <w:rPr>
-          <w:rFonts w:hint="eastAsia"/>
-        </w:rPr>
-        <w:t>Runnable</w:t>
-      </w:r>
-      <w:r>
-        <w:rPr>
-          <w:rFonts w:hint="eastAsia"/>
-        </w:rPr>
-        <w:t>对象传递和处理。</w:t>
-      </w:r>
-    </w:p>
-    <w:p>
-      <w:r>
-        <w:rPr>
-          <w:rFonts w:hint="eastAsia"/>
-        </w:rPr>
-        <w:t>每个</w:t>
-      </w:r>
-      <w:r>
-        <w:rPr>
-          <w:rFonts w:hint="eastAsia"/>
-        </w:rPr>
-        <w:t>Handler</w:t>
-      </w:r>
-      <w:r>
-        <w:rPr>
-          <w:rFonts w:hint="eastAsia"/>
-        </w:rPr>
-        <w:t>对象与一个线程及其消息队列关联。</w:t>
-      </w:r>
-    </w:p>
-    <w:p>
-      <w:r>
-        <w:rPr>
-          <w:rFonts w:hint="eastAsia"/>
-        </w:rPr>
-        <w:t>创建</w:t>
-      </w:r>
-      <w:r>
-        <w:rPr>
-          <w:rFonts w:hint="eastAsia"/>
-        </w:rPr>
-        <w:t>Handler</w:t>
-      </w:r>
-      <w:r>
-        <w:rPr>
-          <w:rFonts w:hint="eastAsia"/>
-        </w:rPr>
-        <w:t>对象时，将</w:t>
-      </w:r>
-      <w:r>
-        <w:rPr>
-          <w:rFonts w:hint="eastAsia"/>
-        </w:rPr>
-        <w:t>Handler</w:t>
-      </w:r>
-      <w:r>
-        <w:rPr>
-          <w:rFonts w:hint="eastAsia"/>
-        </w:rPr>
-        <w:t>对象于线程和消息队列绑定。</w:t>
-      </w:r>
-      <w:r>
-        <w:rPr>
-          <w:rFonts w:hint="eastAsia"/>
-        </w:rPr>
-        <w:t>然后，</w:t>
-      </w:r>
-      <w:r>
-        <w:rPr>
-          <w:rFonts w:hint="eastAsia"/>
-        </w:rPr>
-        <w:t>handler</w:t>
-      </w:r>
-      <w:r>
-        <w:rPr>
-          <w:rFonts w:hint="eastAsia"/>
-        </w:rPr>
-        <w:t>对象会</w:t>
-      </w:r>
-      <w:proofErr w:type="gramStart"/>
-      <w:r>
-        <w:rPr>
-          <w:rFonts w:hint="eastAsia"/>
-        </w:rPr>
-        <w:t>向消息</w:t>
-      </w:r>
-      <w:proofErr w:type="gramEnd"/>
-      <w:r>
-        <w:rPr>
-          <w:rFonts w:hint="eastAsia"/>
-        </w:rPr>
-        <w:t>队列传递</w:t>
-      </w:r>
-      <w:r>
-        <w:rPr>
-          <w:rFonts w:hint="eastAsia"/>
-        </w:rPr>
-        <w:t>Message</w:t>
-      </w:r>
-      <w:r>
-        <w:rPr>
-          <w:rFonts w:hint="eastAsia"/>
-        </w:rPr>
-        <w:t>和</w:t>
-      </w:r>
-      <w:r>
-        <w:rPr>
-          <w:rFonts w:hint="eastAsia"/>
-        </w:rPr>
-        <w:t>Runnable</w:t>
-      </w:r>
-      <w:r>
-        <w:rPr>
-          <w:rFonts w:hint="eastAsia"/>
-        </w:rPr>
-        <w:t>并处理执行队列中的元素。</w:t>
-      </w:r>
-    </w:p>
-    <w:p>
-      <w:r>
-        <w:t>H</w:t>
-      </w:r>
-      <w:r>
-        <w:rPr>
-          <w:rFonts w:hint="eastAsia"/>
-        </w:rPr>
-        <w:t>andler</w:t>
-      </w:r>
-      <w:r>
-        <w:rPr>
-          <w:rFonts w:hint="eastAsia"/>
-        </w:rPr>
-        <w:t>最主要的用法是：安排</w:t>
-      </w:r>
-      <w:r>
-        <w:rPr>
-          <w:rFonts w:hint="eastAsia"/>
-        </w:rPr>
-        <w:t>Message</w:t>
-      </w:r>
-      <w:r>
-        <w:rPr>
-          <w:rFonts w:hint="eastAsia"/>
-        </w:rPr>
-        <w:t>和</w:t>
-      </w:r>
-      <w:r>
-        <w:rPr>
-          <w:rFonts w:hint="eastAsia"/>
-        </w:rPr>
-        <w:t>Runnable</w:t>
-      </w:r>
-      <w:r>
-        <w:rPr>
-          <w:rFonts w:hint="eastAsia"/>
-        </w:rPr>
-        <w:t>对象，使其在未来的某个时刻被处理或运行。</w:t>
-      </w:r>
-    </w:p>
-    <w:p>
-      <w:r>
-        <w:rPr>
-          <w:noProof/>
-        </w:rPr>
-        <w:lastRenderedPageBreak/>
-        <w:drawing>
-          <wp:inline distT="0" distB="0" distL="0" distR="0" wp14:anchorId="3D16EE80" wp14:editId="33C876EC">
-            <wp:extent cx="5274310" cy="1148872"/>
-            <wp:effectExtent l="0" t="0" r="2540" b="0"/>
-            <wp:docPr id="9" name="图片 9"/>
             <wp:cNvGraphicFramePr>
               <a:graphicFrameLocks xmlns:a="http://schemas.openxmlformats.org/drawingml/2006/main" noChangeAspect="1"/>
             </wp:cNvGraphicFramePr>
@@ -2724,6 +2338,366 @@
                   <pic:spPr>
                     <a:xfrm>
                       <a:off x="0" y="0"/>
+                      <a:ext cx="1704975" cy="5686425"/>
+                    </a:xfrm>
+                    <a:prstGeom prst="rect">
+                      <a:avLst/>
+                    </a:prstGeom>
+                  </pic:spPr>
+                </pic:pic>
+              </a:graphicData>
+            </a:graphic>
+          </wp:inline>
+        </w:drawing>
+      </w:r>
+    </w:p>
+    <w:p>
+      <w:r>
+        <w:rPr>
+          <w:rFonts w:hint="eastAsia"/>
+        </w:rPr>
+        <w:t>注意，不是所有</w:t>
+      </w:r>
+      <w:r>
+        <w:rPr>
+          <w:rFonts w:hint="eastAsia"/>
+        </w:rPr>
+        <w:t>View</w:t>
+      </w:r>
+      <w:r>
+        <w:rPr>
+          <w:rFonts w:hint="eastAsia"/>
+        </w:rPr>
+        <w:t>都需要在</w:t>
+      </w:r>
+      <w:r>
+        <w:rPr>
+          <w:rFonts w:hint="eastAsia"/>
+        </w:rPr>
+        <w:t>Layout</w:t>
+      </w:r>
+      <w:r>
+        <w:rPr>
+          <w:rFonts w:hint="eastAsia"/>
+        </w:rPr>
+        <w:t>里面定义，这个例子给出了一个用代码（</w:t>
+      </w:r>
+      <w:r>
+        <w:rPr>
+          <w:rFonts w:hint="eastAsia"/>
+        </w:rPr>
+        <w:t>java</w:t>
+      </w:r>
+      <w:r>
+        <w:rPr>
+          <w:rFonts w:hint="eastAsia"/>
+        </w:rPr>
+        <w:t>文件继承</w:t>
+      </w:r>
+      <w:r>
+        <w:rPr>
+          <w:rFonts w:hint="eastAsia"/>
+        </w:rPr>
+        <w:t>View</w:t>
+      </w:r>
+      <w:r>
+        <w:rPr>
+          <w:rFonts w:hint="eastAsia"/>
+        </w:rPr>
+        <w:t>类）来实现</w:t>
+      </w:r>
+      <w:r>
+        <w:rPr>
+          <w:rFonts w:hint="eastAsia"/>
+        </w:rPr>
+        <w:t>View</w:t>
+      </w:r>
+      <w:r>
+        <w:rPr>
+          <w:rFonts w:hint="eastAsia"/>
+        </w:rPr>
+        <w:t>的方法</w:t>
+      </w:r>
+      <w:r>
+        <w:rPr>
+          <w:rFonts w:hint="eastAsia"/>
+        </w:rPr>
+        <w:t>，</w:t>
+      </w:r>
+      <w:r>
+        <w:rPr>
+          <w:rFonts w:hint="eastAsia"/>
+          <w:highlight w:val="yellow"/>
+        </w:rPr>
+        <w:t>例子：</w:t>
+      </w:r>
+      <w:r>
+        <w:rPr>
+          <w:rFonts w:hint="eastAsia"/>
+          <w:highlight w:val="yellow"/>
+        </w:rPr>
+        <w:t>3.2</w:t>
+      </w:r>
+    </w:p>
+    <w:p>
+      <w:pPr>
+        <w:pStyle w:val="2"/>
+      </w:pPr>
+      <w:r>
+        <w:rPr>
+          <w:rFonts w:hint="eastAsia"/>
+        </w:rPr>
+        <w:t>应用程序的内部通信</w:t>
+      </w:r>
+    </w:p>
+    <w:p>
+      <w:r>
+        <w:rPr>
+          <w:rFonts w:hint="eastAsia"/>
+        </w:rPr>
+        <w:t>主线程，子线程。</w:t>
+      </w:r>
+      <w:r>
+        <w:rPr>
+          <w:rFonts w:hint="eastAsia"/>
+        </w:rPr>
+        <w:t>Handler</w:t>
+      </w:r>
+      <w:r>
+        <w:rPr>
+          <w:rFonts w:hint="eastAsia"/>
+        </w:rPr>
+        <w:t>类用于主线程和子线程进行通信。</w:t>
+      </w:r>
+    </w:p>
+    <w:p>
+      <w:r>
+        <w:rPr>
+          <w:rFonts w:hint="eastAsia"/>
+        </w:rPr>
+        <w:t>在主线程中维护一个消息队列。</w:t>
+      </w:r>
+    </w:p>
+    <w:p>
+      <w:r>
+        <w:t>H</w:t>
+      </w:r>
+      <w:r>
+        <w:rPr>
+          <w:rFonts w:hint="eastAsia"/>
+        </w:rPr>
+        <w:t>andler</w:t>
+      </w:r>
+      <w:r>
+        <w:rPr>
+          <w:rFonts w:hint="eastAsia"/>
+        </w:rPr>
+        <w:t>使得线程间通过</w:t>
+      </w:r>
+      <w:r>
+        <w:rPr>
+          <w:rFonts w:hint="eastAsia"/>
+        </w:rPr>
+        <w:t>Message</w:t>
+      </w:r>
+      <w:r>
+        <w:rPr>
+          <w:rFonts w:hint="eastAsia"/>
+        </w:rPr>
+        <w:t>和</w:t>
+      </w:r>
+      <w:r>
+        <w:rPr>
+          <w:rFonts w:hint="eastAsia"/>
+        </w:rPr>
+        <w:t>Runnable</w:t>
+      </w:r>
+      <w:r>
+        <w:rPr>
+          <w:rFonts w:hint="eastAsia"/>
+        </w:rPr>
+        <w:t>对象传递和处理。</w:t>
+      </w:r>
+    </w:p>
+    <w:p>
+      <w:r>
+        <w:rPr>
+          <w:rFonts w:hint="eastAsia"/>
+        </w:rPr>
+        <w:t>每个</w:t>
+      </w:r>
+      <w:r>
+        <w:rPr>
+          <w:rFonts w:hint="eastAsia"/>
+        </w:rPr>
+        <w:t>Handler</w:t>
+      </w:r>
+      <w:r>
+        <w:rPr>
+          <w:rFonts w:hint="eastAsia"/>
+        </w:rPr>
+        <w:t>对象与一个线程及其消息队列关联。</w:t>
+      </w:r>
+    </w:p>
+    <w:p>
+      <w:r>
+        <w:rPr>
+          <w:rFonts w:hint="eastAsia"/>
+        </w:rPr>
+        <w:t>创建</w:t>
+      </w:r>
+      <w:r>
+        <w:rPr>
+          <w:rFonts w:hint="eastAsia"/>
+        </w:rPr>
+        <w:t>Handler</w:t>
+      </w:r>
+      <w:r>
+        <w:rPr>
+          <w:rFonts w:hint="eastAsia"/>
+        </w:rPr>
+        <w:t>对象时，将</w:t>
+      </w:r>
+      <w:r>
+        <w:rPr>
+          <w:rFonts w:hint="eastAsia"/>
+        </w:rPr>
+        <w:t>Handler</w:t>
+      </w:r>
+      <w:r>
+        <w:rPr>
+          <w:rFonts w:hint="eastAsia"/>
+        </w:rPr>
+        <w:t>对象于线程和消息队列绑定。</w:t>
+      </w:r>
+      <w:r>
+        <w:rPr>
+          <w:rFonts w:hint="eastAsia"/>
+        </w:rPr>
+        <w:t>然后，</w:t>
+      </w:r>
+      <w:r>
+        <w:rPr>
+          <w:rFonts w:hint="eastAsia"/>
+        </w:rPr>
+        <w:t>handler</w:t>
+      </w:r>
+      <w:r>
+        <w:rPr>
+          <w:rFonts w:hint="eastAsia"/>
+        </w:rPr>
+        <w:t>对象会</w:t>
+      </w:r>
+      <w:proofErr w:type="gramStart"/>
+      <w:r>
+        <w:rPr>
+          <w:rFonts w:hint="eastAsia"/>
+        </w:rPr>
+        <w:t>向消息</w:t>
+      </w:r>
+      <w:proofErr w:type="gramEnd"/>
+      <w:r>
+        <w:rPr>
+          <w:rFonts w:hint="eastAsia"/>
+        </w:rPr>
+        <w:t>队列传递</w:t>
+      </w:r>
+      <w:r>
+        <w:rPr>
+          <w:rFonts w:hint="eastAsia"/>
+        </w:rPr>
+        <w:t>Message</w:t>
+      </w:r>
+      <w:r>
+        <w:rPr>
+          <w:rFonts w:hint="eastAsia"/>
+        </w:rPr>
+        <w:t>和</w:t>
+      </w:r>
+      <w:r>
+        <w:rPr>
+          <w:rFonts w:hint="eastAsia"/>
+        </w:rPr>
+        <w:t>Runnable</w:t>
+      </w:r>
+      <w:r>
+        <w:rPr>
+          <w:rFonts w:hint="eastAsia"/>
+        </w:rPr>
+        <w:t>并处理执行队列中的元素。</w:t>
+      </w:r>
+    </w:p>
+    <w:p>
+      <w:r>
+        <w:t>H</w:t>
+      </w:r>
+      <w:r>
+        <w:rPr>
+          <w:rFonts w:hint="eastAsia"/>
+        </w:rPr>
+        <w:t>andler</w:t>
+      </w:r>
+      <w:r>
+        <w:rPr>
+          <w:rFonts w:hint="eastAsia"/>
+        </w:rPr>
+        <w:t>最主要的用法是：安排</w:t>
+      </w:r>
+      <w:r>
+        <w:rPr>
+          <w:rFonts w:hint="eastAsia"/>
+        </w:rPr>
+        <w:t>Message</w:t>
+      </w:r>
+      <w:r>
+        <w:rPr>
+          <w:rFonts w:hint="eastAsia"/>
+        </w:rPr>
+        <w:t>和</w:t>
+      </w:r>
+      <w:r>
+        <w:rPr>
+          <w:rFonts w:hint="eastAsia"/>
+        </w:rPr>
+        <w:t>Runnable</w:t>
+      </w:r>
+      <w:r>
+        <w:rPr>
+          <w:rFonts w:hint="eastAsia"/>
+        </w:rPr>
+        <w:t>对象，使其在未来的某个时刻被处理或运行。</w:t>
+      </w:r>
+    </w:p>
+    <w:p>
+      <w:r>
+        <w:rPr>
+          <w:noProof/>
+        </w:rPr>
+        <w:lastRenderedPageBreak/>
+        <w:drawing>
+          <wp:inline distT="0" distB="0" distL="0" distR="0" wp14:anchorId="3D16EE80" wp14:editId="33C876EC">
+            <wp:extent cx="5274310" cy="1148872"/>
+            <wp:effectExtent l="0" t="0" r="2540" b="0"/>
+            <wp:docPr id="9" name="图片 9"/>
+            <wp:cNvGraphicFramePr>
+              <a:graphicFrameLocks xmlns:a="http://schemas.openxmlformats.org/drawingml/2006/main" noChangeAspect="1"/>
+            </wp:cNvGraphicFramePr>
+            <a:graphic xmlns:a="http://schemas.openxmlformats.org/drawingml/2006/main">
+              <a:graphicData uri="http://schemas.openxmlformats.org/drawingml/2006/picture">
+                <pic:pic xmlns:pic="http://schemas.openxmlformats.org/drawingml/2006/picture">
+                  <pic:nvPicPr>
+                    <pic:cNvPr id="0" name=""/>
+                    <pic:cNvPicPr/>
+                  </pic:nvPicPr>
+                  <pic:blipFill>
+                    <a:blip r:embed="rId54"/>
+                    <a:stretch>
+                      <a:fillRect/>
+                    </a:stretch>
+                  </pic:blipFill>
+                  <pic:spPr>
+                    <a:xfrm>
+                      <a:off x="0" y="0"/>
                       <a:ext cx="5274310" cy="1148872"/>
                     </a:xfrm>
                     <a:prstGeom prst="rect">
@@ -2758,7 +2732,7 @@
                     <pic:cNvPicPr/>
                   </pic:nvPicPr>
                   <pic:blipFill>
-                    <a:blip r:embed="rId54"/>
+                    <a:blip r:embed="rId55"/>
                     <a:stretch>
                       <a:fillRect/>
                     </a:stretch>
@@ -4778,7 +4752,7 @@
                     <pic:cNvPicPr/>
                   </pic:nvPicPr>
                   <pic:blipFill>
-                    <a:blip r:embed="rId55"/>
+                    <a:blip r:embed="rId56"/>
                     <a:stretch>
                       <a:fillRect/>
                     </a:stretch>
@@ -5007,284 +4981,6 @@
             <wp:extent cx="5314950" cy="1704975"/>
             <wp:effectExtent l="0" t="0" r="0" b="9525"/>
             <wp:docPr id="12" name="图片 12"/>
-            <wp:cNvGraphicFramePr>
-              <a:graphicFrameLocks xmlns:a="http://schemas.openxmlformats.org/drawingml/2006/main" noChangeAspect="1"/>
-            </wp:cNvGraphicFramePr>
-            <a:graphic xmlns:a="http://schemas.openxmlformats.org/drawingml/2006/main">
-              <a:graphicData uri="http://schemas.openxmlformats.org/drawingml/2006/picture">
-                <pic:pic xmlns:pic="http://schemas.openxmlformats.org/drawingml/2006/picture">
-                  <pic:nvPicPr>
-                    <pic:cNvPr id="0" name=""/>
-                    <pic:cNvPicPr/>
-                  </pic:nvPicPr>
-                  <pic:blipFill>
-                    <a:blip r:embed="rId56"/>
-                    <a:stretch>
-                      <a:fillRect/>
-                    </a:stretch>
-                  </pic:blipFill>
-                  <pic:spPr>
-                    <a:xfrm>
-                      <a:off x="0" y="0"/>
-                      <a:ext cx="5314950" cy="1704975"/>
-                    </a:xfrm>
-                    <a:prstGeom prst="rect">
-                      <a:avLst/>
-                    </a:prstGeom>
-                  </pic:spPr>
-                </pic:pic>
-              </a:graphicData>
-            </a:graphic>
-          </wp:inline>
-        </w:drawing>
-      </w:r>
-    </w:p>
-    <w:p/>
-    <w:p>
-      <w:pPr>
-        <w:pStyle w:val="2"/>
-      </w:pPr>
-      <w:r>
-        <w:rPr>
-          <w:rFonts w:hint="eastAsia"/>
-        </w:rPr>
-        <w:t>Service</w:t>
-      </w:r>
-      <w:r>
-        <w:rPr>
-          <w:rFonts w:hint="eastAsia"/>
-        </w:rPr>
-        <w:t>组件通信</w:t>
-      </w:r>
-    </w:p>
-    <w:p>
-      <w:proofErr w:type="gramStart"/>
-      <w:r>
-        <w:rPr>
-          <w:rFonts w:hint="eastAsia"/>
-          <w:highlight w:val="yellow"/>
-        </w:rPr>
-        <w:t>3.</w:t>
-      </w:r>
-      <w:r>
-        <w:rPr>
-          <w:rFonts w:hint="eastAsia"/>
-          <w:highlight w:val="yellow"/>
-        </w:rPr>
-        <w:t>6</w:t>
-      </w:r>
-      <w:r>
-        <w:rPr>
-          <w:rFonts w:hint="eastAsia"/>
-          <w:highlight w:val="yellow"/>
-        </w:rPr>
-        <w:tab/>
-      </w:r>
-      <w:r>
-        <w:rPr>
-          <w:rFonts w:hint="eastAsia"/>
-        </w:rPr>
-        <w:t>代码中创建</w:t>
-      </w:r>
-      <w:proofErr w:type="spellStart"/>
-      <w:r>
-        <w:rPr>
-          <w:rFonts w:hint="eastAsia"/>
-        </w:rPr>
-        <w:t>IntentFilter</w:t>
-      </w:r>
-      <w:proofErr w:type="spellEnd"/>
-      <w:r>
-        <w:rPr>
-          <w:rFonts w:hint="eastAsia"/>
-        </w:rPr>
-        <w:t>，创建</w:t>
-      </w:r>
-      <w:r>
-        <w:rPr>
-          <w:rFonts w:hint="eastAsia"/>
-        </w:rPr>
-        <w:t>Service</w:t>
-      </w:r>
-      <w:r>
-        <w:rPr>
-          <w:rFonts w:hint="eastAsia"/>
-        </w:rPr>
-        <w:t>线程，通过</w:t>
-      </w:r>
-      <w:r>
-        <w:rPr>
-          <w:rFonts w:hint="eastAsia"/>
-        </w:rPr>
-        <w:t>Broadcast</w:t>
-      </w:r>
-      <w:r>
-        <w:rPr>
-          <w:rFonts w:hint="eastAsia"/>
-        </w:rPr>
-        <w:t>使用</w:t>
-      </w:r>
-      <w:r>
-        <w:rPr>
-          <w:rFonts w:hint="eastAsia"/>
-        </w:rPr>
-        <w:t>Intent</w:t>
-      </w:r>
-      <w:r>
-        <w:rPr>
-          <w:rFonts w:hint="eastAsia"/>
-        </w:rPr>
-        <w:t>/</w:t>
-      </w:r>
-      <w:proofErr w:type="spellStart"/>
-      <w:r>
-        <w:rPr>
-          <w:rFonts w:hint="eastAsia"/>
-        </w:rPr>
-        <w:t>IntentFilter</w:t>
-      </w:r>
-      <w:proofErr w:type="spellEnd"/>
-      <w:r>
-        <w:rPr>
-          <w:rFonts w:hint="eastAsia"/>
-        </w:rPr>
-        <w:t>进行通信。</w:t>
-      </w:r>
-      <w:proofErr w:type="gramEnd"/>
-      <w:r>
-        <w:rPr>
-          <w:rFonts w:hint="eastAsia"/>
-        </w:rPr>
-        <w:t>需要将一个</w:t>
-      </w:r>
-      <w:proofErr w:type="spellStart"/>
-      <w:r>
-        <w:t>DataReceiver</w:t>
-      </w:r>
-      <w:proofErr w:type="spellEnd"/>
-      <w:r>
-        <w:rPr>
-          <w:rFonts w:hint="eastAsia"/>
-        </w:rPr>
-        <w:t>注册到（</w:t>
-      </w:r>
-      <w:proofErr w:type="spellStart"/>
-      <w:r>
-        <w:t>DataReceiver</w:t>
-      </w:r>
-      <w:proofErr w:type="spellEnd"/>
-      <w:r>
-        <w:rPr>
-          <w:rFonts w:hint="eastAsia"/>
-        </w:rPr>
-        <w:t>的对象和</w:t>
-      </w:r>
-      <w:proofErr w:type="spellStart"/>
-      <w:r>
-        <w:rPr>
-          <w:rFonts w:hint="eastAsia"/>
-        </w:rPr>
-        <w:t>IntentFilter</w:t>
-      </w:r>
-      <w:proofErr w:type="spellEnd"/>
-      <w:r>
-        <w:rPr>
-          <w:rFonts w:hint="eastAsia"/>
-        </w:rPr>
-        <w:t>对象绑定在一起）</w:t>
-      </w:r>
-    </w:p>
-    <w:p>
-      <w:pPr>
-        <w:pStyle w:val="1"/>
-      </w:pPr>
-      <w:r>
-        <w:rPr>
-          <w:rFonts w:hint="eastAsia"/>
-        </w:rPr>
-        <w:t>文件</w:t>
-      </w:r>
-    </w:p>
-    <w:p>
-      <w:pPr>
-        <w:pStyle w:val="2"/>
-      </w:pPr>
-      <w:r>
-        <w:rPr>
-          <w:rFonts w:hint="eastAsia"/>
-        </w:rPr>
-        <w:t>私有文件</w:t>
-      </w:r>
-    </w:p>
-    <w:p>
-      <w:r>
-        <w:rPr>
-          <w:rFonts w:hint="eastAsia"/>
-        </w:rPr>
-        <w:t>存在于</w:t>
-      </w:r>
-      <w:r>
-        <w:rPr>
-          <w:rFonts w:hint="eastAsia"/>
-        </w:rPr>
-        <w:t>/data/data/&lt;</w:t>
-      </w:r>
-      <w:proofErr w:type="spellStart"/>
-      <w:r>
-        <w:rPr>
-          <w:rFonts w:hint="eastAsia"/>
-        </w:rPr>
-        <w:t>appName</w:t>
-      </w:r>
-      <w:proofErr w:type="spellEnd"/>
-      <w:r>
-        <w:rPr>
-          <w:rFonts w:hint="eastAsia"/>
-        </w:rPr>
-        <w:t>&gt;</w:t>
-      </w:r>
-    </w:p>
-    <w:p>
-      <w:pPr>
-        <w:pStyle w:val="2"/>
-      </w:pPr>
-      <w:r>
-        <w:rPr>
-          <w:rFonts w:hint="eastAsia"/>
-        </w:rPr>
-        <w:t>SD</w:t>
-      </w:r>
-      <w:r>
-        <w:rPr>
-          <w:rFonts w:hint="eastAsia"/>
-        </w:rPr>
-        <w:t>卡文件</w:t>
-      </w:r>
-    </w:p>
-    <w:p>
-      <w:r>
-        <w:rPr>
-          <w:rFonts w:hint="eastAsia"/>
-        </w:rPr>
-        <w:t>64</w:t>
-      </w:r>
-      <w:r>
-        <w:rPr>
-          <w:rFonts w:hint="eastAsia"/>
-        </w:rPr>
-        <w:t>页</w:t>
-      </w:r>
-    </w:p>
-    <w:p>
-      <w:r>
-        <w:rPr>
-          <w:noProof/>
-        </w:rPr>
-        <w:drawing>
-          <wp:inline distT="0" distB="0" distL="0" distR="0" wp14:anchorId="0DEDCC73" wp14:editId="0C033299">
-            <wp:extent cx="5486400" cy="1330325"/>
-            <wp:effectExtent l="0" t="0" r="0" b="3175"/>
-            <wp:docPr id="13" name="图片 13"/>
             <wp:cNvGraphicFramePr>
               <a:graphicFrameLocks xmlns:a="http://schemas.openxmlformats.org/drawingml/2006/main" noChangeAspect="1"/>
             </wp:cNvGraphicFramePr>
@@ -5304,7 +5000,7 @@
                   <pic:spPr>
                     <a:xfrm>
                       <a:off x="0" y="0"/>
-                      <a:ext cx="5486400" cy="1330325"/>
+                      <a:ext cx="5314950" cy="1704975"/>
                     </a:xfrm>
                     <a:prstGeom prst="rect">
                       <a:avLst/>
@@ -5317,6 +5013,7 @@
         </w:drawing>
       </w:r>
     </w:p>
+    <w:p/>
     <w:p>
       <w:pPr>
         <w:pStyle w:val="2"/>
@@ -5325,29 +5022,162 @@
         <w:rPr>
           <w:rFonts w:hint="eastAsia"/>
         </w:rPr>
-        <w:t>资源文件</w:t>
-      </w:r>
-      <w:r>
-        <w:rPr>
-          <w:rFonts w:hint="eastAsia"/>
-        </w:rPr>
-        <w:t>res/raw</w:t>
-      </w:r>
-    </w:p>
-    <w:p>
-      <w:r>
-        <w:rPr>
+        <w:t>Service</w:t>
+      </w:r>
+      <w:r>
+        <w:rPr>
+          <w:rFonts w:hint="eastAsia"/>
+        </w:rPr>
+        <w:t>组件通信</w:t>
+      </w:r>
+    </w:p>
+    <w:p>
+      <w:proofErr w:type="gramStart"/>
+      <w:r>
+        <w:rPr>
+          <w:rFonts w:hint="eastAsia"/>
           <w:highlight w:val="yellow"/>
         </w:rPr>
-        <w:t>4.2</w:t>
+        <w:t>3.</w:t>
       </w:r>
       <w:r>
         <w:rPr>
           <w:rFonts w:hint="eastAsia"/>
           <w:highlight w:val="yellow"/>
         </w:rPr>
+        <w:t>6</w:t>
+      </w:r>
+      <w:r>
+        <w:rPr>
+          <w:rFonts w:hint="eastAsia"/>
+          <w:highlight w:val="yellow"/>
+        </w:rPr>
         <w:tab/>
       </w:r>
+      <w:r>
+        <w:rPr>
+          <w:rFonts w:hint="eastAsia"/>
+        </w:rPr>
+        <w:t>代码中创建</w:t>
+      </w:r>
+      <w:proofErr w:type="spellStart"/>
+      <w:r>
+        <w:rPr>
+          <w:rFonts w:hint="eastAsia"/>
+        </w:rPr>
+        <w:t>IntentFilter</w:t>
+      </w:r>
+      <w:proofErr w:type="spellEnd"/>
+      <w:r>
+        <w:rPr>
+          <w:rFonts w:hint="eastAsia"/>
+        </w:rPr>
+        <w:t>，创建</w:t>
+      </w:r>
+      <w:r>
+        <w:rPr>
+          <w:rFonts w:hint="eastAsia"/>
+        </w:rPr>
+        <w:t>Service</w:t>
+      </w:r>
+      <w:r>
+        <w:rPr>
+          <w:rFonts w:hint="eastAsia"/>
+        </w:rPr>
+        <w:t>线程，通过</w:t>
+      </w:r>
+      <w:r>
+        <w:rPr>
+          <w:rFonts w:hint="eastAsia"/>
+        </w:rPr>
+        <w:t>Broadcast</w:t>
+      </w:r>
+      <w:r>
+        <w:rPr>
+          <w:rFonts w:hint="eastAsia"/>
+        </w:rPr>
+        <w:t>使用</w:t>
+      </w:r>
+      <w:r>
+        <w:rPr>
+          <w:rFonts w:hint="eastAsia"/>
+        </w:rPr>
+        <w:t>Intent</w:t>
+      </w:r>
+      <w:r>
+        <w:rPr>
+          <w:rFonts w:hint="eastAsia"/>
+        </w:rPr>
+        <w:t>/</w:t>
+      </w:r>
+      <w:proofErr w:type="spellStart"/>
+      <w:r>
+        <w:rPr>
+          <w:rFonts w:hint="eastAsia"/>
+        </w:rPr>
+        <w:t>IntentFilter</w:t>
+      </w:r>
+      <w:proofErr w:type="spellEnd"/>
+      <w:r>
+        <w:rPr>
+          <w:rFonts w:hint="eastAsia"/>
+        </w:rPr>
+        <w:t>进行通信。</w:t>
+      </w:r>
+      <w:proofErr w:type="gramEnd"/>
+      <w:r>
+        <w:rPr>
+          <w:rFonts w:hint="eastAsia"/>
+        </w:rPr>
+        <w:t>需要将一个</w:t>
+      </w:r>
+      <w:proofErr w:type="spellStart"/>
+      <w:r>
+        <w:t>DataReceiver</w:t>
+      </w:r>
+      <w:proofErr w:type="spellEnd"/>
+      <w:r>
+        <w:rPr>
+          <w:rFonts w:hint="eastAsia"/>
+        </w:rPr>
+        <w:t>注册到（</w:t>
+      </w:r>
+      <w:proofErr w:type="spellStart"/>
+      <w:r>
+        <w:t>DataReceiver</w:t>
+      </w:r>
+      <w:proofErr w:type="spellEnd"/>
+      <w:r>
+        <w:rPr>
+          <w:rFonts w:hint="eastAsia"/>
+        </w:rPr>
+        <w:t>的对象和</w:t>
+      </w:r>
+      <w:proofErr w:type="spellStart"/>
+      <w:r>
+        <w:rPr>
+          <w:rFonts w:hint="eastAsia"/>
+        </w:rPr>
+        <w:t>IntentFilter</w:t>
+      </w:r>
+      <w:proofErr w:type="spellEnd"/>
+      <w:r>
+        <w:rPr>
+          <w:rFonts w:hint="eastAsia"/>
+        </w:rPr>
+        <w:t>对象绑定在一起）</w:t>
+      </w:r>
+    </w:p>
+    <w:p>
+      <w:pPr>
+        <w:pStyle w:val="1"/>
+      </w:pPr>
+      <w:r>
+        <w:rPr>
+          <w:rFonts w:hint="eastAsia"/>
+        </w:rPr>
+        <w:t>文件</w:t>
+      </w:r>
     </w:p>
     <w:p>
       <w:pPr>
@@ -5357,28 +5187,35 @@
         <w:rPr>
           <w:rFonts w:hint="eastAsia"/>
         </w:rPr>
-        <w:t>资产文件</w:t>
-      </w:r>
-      <w:r>
-        <w:rPr>
-          <w:rFonts w:hint="eastAsia"/>
-        </w:rPr>
-        <w:t>assets</w:t>
-      </w:r>
-    </w:p>
-    <w:p>
-      <w:r>
-        <w:rPr>
-          <w:highlight w:val="yellow"/>
-        </w:rPr>
-        <w:t>4.2</w:t>
-      </w:r>
-      <w:r>
-        <w:rPr>
-          <w:rFonts w:hint="eastAsia"/>
-          <w:highlight w:val="yellow"/>
-        </w:rPr>
-        <w:tab/>
+        <w:t>私有文件</w:t>
+      </w:r>
+    </w:p>
+    <w:p>
+      <w:r>
+        <w:rPr>
+          <w:rFonts w:hint="eastAsia"/>
+        </w:rPr>
+        <w:t>存在于</w:t>
+      </w:r>
+      <w:r>
+        <w:rPr>
+          <w:rFonts w:hint="eastAsia"/>
+        </w:rPr>
+        <w:t>/data/data/&lt;</w:t>
+      </w:r>
+      <w:proofErr w:type="spellStart"/>
+      <w:r>
+        <w:rPr>
+          <w:rFonts w:hint="eastAsia"/>
+        </w:rPr>
+        <w:t>appName</w:t>
+      </w:r>
+      <w:proofErr w:type="spellEnd"/>
+      <w:r>
+        <w:rPr>
+          <w:rFonts w:hint="eastAsia"/>
+        </w:rPr>
+        <w:t>&gt;</w:t>
       </w:r>
     </w:p>
     <w:p>
@@ -5389,35 +5226,21 @@
         <w:rPr>
           <w:rFonts w:hint="eastAsia"/>
         </w:rPr>
-        <w:t>SQLite</w:t>
-      </w:r>
-    </w:p>
-    <w:p>
-      <w:r>
-        <w:rPr>
-          <w:highlight w:val="yellow"/>
-        </w:rPr>
-        <w:t>4.</w:t>
-      </w:r>
-      <w:r>
-        <w:rPr>
-          <w:rFonts w:hint="eastAsia"/>
-          <w:highlight w:val="yellow"/>
-        </w:rPr>
-        <w:t>3</w:t>
-      </w:r>
-      <w:r>
-        <w:rPr>
-          <w:rFonts w:hint="eastAsia"/>
-          <w:highlight w:val="yellow"/>
-        </w:rPr>
-        <w:tab/>
-      </w:r>
-      <w:r>
-        <w:rPr>
-          <w:rFonts w:hint="eastAsia"/>
-        </w:rPr>
-        <w:t>69</w:t>
+        <w:t>SD</w:t>
+      </w:r>
+      <w:r>
+        <w:rPr>
+          <w:rFonts w:hint="eastAsia"/>
+        </w:rPr>
+        <w:t>卡文件</w:t>
+      </w:r>
+    </w:p>
+    <w:p>
+      <w:r>
+        <w:rPr>
+          <w:rFonts w:hint="eastAsia"/>
+        </w:rPr>
+        <w:t>64</w:t>
       </w:r>
       <w:r>
         <w:rPr>
@@ -5427,549 +5250,15 @@
       </w:r>
     </w:p>
     <w:p>
-      <w:pPr>
-        <w:pStyle w:val="2"/>
-      </w:pPr>
-      <w:r>
-        <w:rPr>
-          <w:rFonts w:hint="eastAsia"/>
-        </w:rPr>
-        <w:t>Content Provider</w:t>
-      </w:r>
-    </w:p>
-    <w:p>
-      <w:r>
-        <w:rPr>
-          <w:highlight w:val="yellow"/>
-        </w:rPr>
-        <w:t>4.</w:t>
-      </w:r>
-      <w:r>
-        <w:rPr>
-          <w:rFonts w:hint="eastAsia"/>
-          <w:highlight w:val="yellow"/>
-        </w:rPr>
-        <w:t>4</w:t>
-      </w:r>
-      <w:r>
-        <w:rPr>
-          <w:rFonts w:hint="eastAsia"/>
-          <w:highlight w:val="yellow"/>
-        </w:rPr>
-        <w:tab/>
-      </w:r>
-      <w:r>
-        <w:rPr>
-          <w:rFonts w:hint="eastAsia"/>
-        </w:rPr>
-        <w:t>75</w:t>
-      </w:r>
-      <w:r>
-        <w:rPr>
-          <w:rFonts w:hint="eastAsia"/>
-        </w:rPr>
-        <w:t>页</w:t>
-      </w:r>
-    </w:p>
-    <w:p>
-      <w:pPr>
-        <w:pStyle w:val="2"/>
-      </w:pPr>
-      <w:r>
-        <w:rPr>
-          <w:rFonts w:hint="eastAsia"/>
-        </w:rPr>
-        <w:t>Preferences</w:t>
-      </w:r>
-    </w:p>
-    <w:p>
-      <w:r>
-        <w:rPr>
-          <w:rFonts w:hint="eastAsia"/>
-        </w:rPr>
-        <w:t>以键值对的形式在应用程序的私有文件夹下存储简单数据类型</w:t>
-      </w:r>
-      <w:r>
-        <w:rPr>
-          <w:rFonts w:hint="eastAsia"/>
-        </w:rPr>
-        <w:t>[</w:t>
-      </w:r>
-      <w:proofErr w:type="spellStart"/>
-      <w:r>
-        <w:t>Boolean</w:t>
-      </w:r>
-      <w:r>
-        <w:rPr>
-          <w:rFonts w:hint="eastAsia"/>
-        </w:rPr>
-        <w:t>,int,float,long,String</w:t>
-      </w:r>
-      <w:proofErr w:type="spellEnd"/>
-      <w:r>
-        <w:rPr>
-          <w:rFonts w:hint="eastAsia"/>
-        </w:rPr>
-        <w:t>]</w:t>
-      </w:r>
-      <w:r>
-        <w:rPr>
-          <w:highlight w:val="yellow"/>
-        </w:rPr>
-        <w:t xml:space="preserve"> </w:t>
-      </w:r>
-      <w:r>
-        <w:rPr>
-          <w:highlight w:val="yellow"/>
-        </w:rPr>
-        <w:t>4.</w:t>
-      </w:r>
-      <w:r>
-        <w:rPr>
-          <w:rFonts w:hint="eastAsia"/>
-          <w:highlight w:val="yellow"/>
-        </w:rPr>
-        <w:t>5</w:t>
-      </w:r>
-      <w:r>
-        <w:rPr>
-          <w:rFonts w:hint="eastAsia"/>
-          <w:highlight w:val="yellow"/>
-        </w:rPr>
-        <w:tab/>
-      </w:r>
-      <w:r>
-        <w:rPr>
-          <w:rFonts w:hint="eastAsia"/>
-        </w:rPr>
-        <w:t>79</w:t>
-      </w:r>
-      <w:r>
-        <w:rPr>
-          <w:rFonts w:hint="eastAsia"/>
-        </w:rPr>
-        <w:t>页</w:t>
-      </w:r>
-    </w:p>
-    <w:p>
-      <w:pPr>
-        <w:pStyle w:val="1"/>
-      </w:pPr>
-      <w:r>
-        <w:rPr>
-          <w:rFonts w:hint="eastAsia"/>
-        </w:rPr>
-        <w:t>传感器</w:t>
-      </w:r>
-    </w:p>
-    <w:p>
-      <w:r>
-        <w:rPr>
-          <w:rFonts w:hint="eastAsia"/>
-        </w:rPr>
-        <w:t>加速度</w:t>
-      </w:r>
-      <w:r>
-        <w:rPr>
-          <w:rFonts w:hint="eastAsia"/>
-        </w:rPr>
-        <w:t>Accelerometer</w:t>
-      </w:r>
-      <w:r>
-        <w:rPr>
-          <w:rFonts w:hint="eastAsia"/>
-        </w:rPr>
-        <w:t>，姿态</w:t>
-      </w:r>
-      <w:r>
-        <w:rPr>
-          <w:rFonts w:hint="eastAsia"/>
-        </w:rPr>
-        <w:t>Orientation</w:t>
-      </w:r>
-      <w:r>
-        <w:rPr>
-          <w:rFonts w:hint="eastAsia"/>
-        </w:rPr>
-        <w:t>，磁场</w:t>
-      </w:r>
-      <w:r>
-        <w:rPr>
-          <w:rFonts w:hint="eastAsia"/>
-        </w:rPr>
-        <w:t>Magnetic Field</w:t>
-      </w:r>
-      <w:r>
-        <w:rPr>
-          <w:rFonts w:hint="eastAsia"/>
-        </w:rPr>
-        <w:t>，光</w:t>
-      </w:r>
-      <w:r>
-        <w:rPr>
-          <w:rFonts w:hint="eastAsia"/>
-        </w:rPr>
-        <w:t>Light</w:t>
-      </w:r>
-    </w:p>
-    <w:p>
-      <w:pPr>
-        <w:pStyle w:val="2"/>
-      </w:pPr>
-      <w:r>
-        <w:rPr>
-          <w:rFonts w:hint="eastAsia"/>
-        </w:rPr>
-        <w:t>开发流程</w:t>
-      </w:r>
-    </w:p>
-    <w:p>
-      <w:r>
-        <w:rPr>
-          <w:rFonts w:hint="eastAsia"/>
-        </w:rPr>
-        <w:t>82</w:t>
-      </w:r>
-      <w:r>
-        <w:rPr>
-          <w:rFonts w:hint="eastAsia"/>
-        </w:rPr>
-        <w:t>页</w:t>
-      </w:r>
-    </w:p>
-    <w:p>
-      <w:r>
-        <w:rPr>
-          <w:rFonts w:hint="eastAsia"/>
-        </w:rPr>
-        <w:t>创建</w:t>
-      </w:r>
-      <w:proofErr w:type="spellStart"/>
-      <w:r>
-        <w:rPr>
-          <w:rFonts w:hint="eastAsia"/>
-        </w:rPr>
-        <w:t>SensorManager</w:t>
-      </w:r>
-      <w:proofErr w:type="spellEnd"/>
-      <w:r>
-        <w:rPr>
-          <w:rFonts w:hint="eastAsia"/>
-        </w:rPr>
-        <w:t>对象</w:t>
-      </w:r>
-    </w:p>
-    <w:p>
-      <w:r>
-        <w:rPr>
-          <w:rFonts w:hint="eastAsia"/>
-        </w:rPr>
-        <w:t>实现</w:t>
-      </w:r>
-      <w:proofErr w:type="spellStart"/>
-      <w:r>
-        <w:rPr>
-          <w:rFonts w:hint="eastAsia"/>
-        </w:rPr>
-        <w:t>SensorListener</w:t>
-      </w:r>
-      <w:proofErr w:type="spellEnd"/>
-      <w:r>
-        <w:rPr>
-          <w:rFonts w:hint="eastAsia"/>
-        </w:rPr>
-        <w:t>接口</w:t>
-      </w:r>
-      <w:r>
-        <w:rPr>
-          <w:rFonts w:hint="eastAsia"/>
-        </w:rPr>
-        <w:t>（</w:t>
-      </w:r>
-      <w:proofErr w:type="spellStart"/>
-      <w:r>
-        <w:rPr>
-          <w:rFonts w:hint="eastAsia"/>
-        </w:rPr>
-        <w:t>onAccuracyChanged</w:t>
-      </w:r>
-      <w:proofErr w:type="spellEnd"/>
-      <w:r>
-        <w:rPr>
-          <w:rFonts w:hint="eastAsia"/>
-        </w:rPr>
-        <w:t>精度发生变化时调用，</w:t>
-      </w:r>
-      <w:proofErr w:type="spellStart"/>
-      <w:r>
-        <w:rPr>
-          <w:rFonts w:hint="eastAsia"/>
-        </w:rPr>
-        <w:t>onSensorChanged</w:t>
-      </w:r>
-      <w:proofErr w:type="spellEnd"/>
-      <w:r>
-        <w:rPr>
-          <w:rFonts w:hint="eastAsia"/>
-        </w:rPr>
-        <w:t>数据发生变化）</w:t>
-      </w:r>
-    </w:p>
-    <w:p>
-      <w:r>
-        <w:rPr>
-          <w:rFonts w:hint="eastAsia"/>
-        </w:rPr>
-        <w:lastRenderedPageBreak/>
-        <w:t>在程序中注册监听</w:t>
-      </w:r>
-      <w:r>
-        <w:rPr>
-          <w:rFonts w:hint="eastAsia"/>
-        </w:rPr>
-        <w:t>（</w:t>
-      </w:r>
-      <w:proofErr w:type="spellStart"/>
-      <w:r>
-        <w:rPr>
-          <w:rFonts w:hint="eastAsia"/>
-        </w:rPr>
-        <w:t>registerListener</w:t>
-      </w:r>
-      <w:proofErr w:type="spellEnd"/>
-      <w:r>
-        <w:rPr>
-          <w:rFonts w:hint="eastAsia"/>
-        </w:rPr>
-        <w:t>）</w:t>
-      </w:r>
-      <w:r>
-        <w:rPr>
-          <w:rFonts w:hint="eastAsia"/>
-        </w:rPr>
-        <w:t>和取消监听</w:t>
-      </w:r>
-      <w:r>
-        <w:rPr>
-          <w:rFonts w:hint="eastAsia"/>
-        </w:rPr>
-        <w:t>（</w:t>
-      </w:r>
-      <w:proofErr w:type="spellStart"/>
-      <w:r>
-        <w:rPr>
-          <w:rFonts w:hint="eastAsia"/>
-        </w:rPr>
-        <w:t>unregisterListener</w:t>
-      </w:r>
-      <w:proofErr w:type="spellEnd"/>
-      <w:r>
-        <w:rPr>
-          <w:rFonts w:hint="eastAsia"/>
-        </w:rPr>
-        <w:t>）</w:t>
-      </w:r>
-    </w:p>
-    <w:p>
-      <w:pPr>
-        <w:pStyle w:val="1"/>
-      </w:pPr>
-      <w:r>
-        <w:rPr>
-          <w:rFonts w:hint="eastAsia"/>
-        </w:rPr>
-        <w:t>物理</w:t>
-      </w:r>
-    </w:p>
-    <w:p>
-      <w:pPr>
-        <w:pStyle w:val="2"/>
-      </w:pPr>
-      <w:r>
-        <w:rPr>
-          <w:rFonts w:hint="eastAsia"/>
-        </w:rPr>
-        <w:t>小球掉落</w:t>
-      </w:r>
-    </w:p>
-    <w:p>
-      <w:r>
-        <w:rPr>
-          <w:rFonts w:hint="eastAsia"/>
-          <w:highlight w:val="yellow"/>
-        </w:rPr>
-        <w:t>7</w:t>
-      </w:r>
-      <w:r>
-        <w:rPr>
-          <w:highlight w:val="yellow"/>
-        </w:rPr>
-        <w:t>.</w:t>
-      </w:r>
-      <w:r>
-        <w:rPr>
-          <w:rFonts w:hint="eastAsia"/>
-          <w:highlight w:val="yellow"/>
-        </w:rPr>
-        <w:t>1</w:t>
-      </w:r>
-      <w:r>
-        <w:rPr>
-          <w:rFonts w:hint="eastAsia"/>
-          <w:highlight w:val="yellow"/>
-        </w:rPr>
-        <w:tab/>
-      </w:r>
-      <w:r>
-        <w:rPr>
-          <w:rFonts w:hint="eastAsia"/>
-        </w:rPr>
-        <w:t>131</w:t>
-      </w:r>
-      <w:r>
-        <w:rPr>
-          <w:rFonts w:hint="eastAsia"/>
-        </w:rPr>
-        <w:t>页</w:t>
-      </w:r>
-    </w:p>
-    <w:p>
-      <w:pPr>
-        <w:pStyle w:val="2"/>
-      </w:pPr>
-      <w:r>
-        <w:rPr>
-          <w:rFonts w:hint="eastAsia"/>
-        </w:rPr>
-        <w:t>粒子系统</w:t>
-      </w:r>
-    </w:p>
-    <w:p>
-      <w:r>
-        <w:rPr>
-          <w:rFonts w:hint="eastAsia"/>
-          <w:highlight w:val="yellow"/>
-        </w:rPr>
-        <w:t>7</w:t>
-      </w:r>
-      <w:r>
-        <w:rPr>
-          <w:highlight w:val="yellow"/>
-        </w:rPr>
-        <w:t>.</w:t>
-      </w:r>
-      <w:r>
-        <w:rPr>
-          <w:rFonts w:hint="eastAsia"/>
-          <w:highlight w:val="yellow"/>
-        </w:rPr>
-        <w:t>2</w:t>
-      </w:r>
-      <w:r>
-        <w:rPr>
-          <w:rFonts w:hint="eastAsia"/>
-          <w:highlight w:val="yellow"/>
-        </w:rPr>
-        <w:tab/>
-      </w:r>
-      <w:r>
-        <w:rPr>
-          <w:rFonts w:hint="eastAsia"/>
-        </w:rPr>
-        <w:t>火焰粒子系统</w:t>
-      </w:r>
-      <w:r>
-        <w:rPr>
-          <w:rFonts w:hint="eastAsia"/>
-        </w:rPr>
-        <w:tab/>
-      </w:r>
-      <w:r>
-        <w:rPr>
-          <w:rFonts w:hint="eastAsia"/>
-        </w:rPr>
-        <w:tab/>
-      </w:r>
-      <w:r>
-        <w:rPr>
-          <w:rFonts w:hint="eastAsia"/>
-          <w:highlight w:val="yellow"/>
-        </w:rPr>
-        <w:t>7</w:t>
-      </w:r>
-      <w:r>
-        <w:rPr>
-          <w:highlight w:val="yellow"/>
-        </w:rPr>
-        <w:t>.</w:t>
-      </w:r>
-      <w:r>
-        <w:rPr>
-          <w:rFonts w:hint="eastAsia"/>
-          <w:highlight w:val="yellow"/>
-        </w:rPr>
-        <w:t>3</w:t>
-      </w:r>
-      <w:r>
-        <w:rPr>
-          <w:rFonts w:hint="eastAsia"/>
-          <w:highlight w:val="yellow"/>
-        </w:rPr>
-        <w:tab/>
-      </w:r>
-      <w:r>
-        <w:rPr>
-          <w:rFonts w:hint="eastAsia"/>
-        </w:rPr>
-        <w:t>瀑布粒子系统</w:t>
-      </w:r>
-      <w:r>
-        <w:rPr>
-          <w:rFonts w:hint="eastAsia"/>
-        </w:rPr>
-        <w:tab/>
-      </w:r>
-      <w:r>
-        <w:rPr>
-          <w:rFonts w:hint="eastAsia"/>
-        </w:rPr>
-        <w:tab/>
-      </w:r>
-      <w:r>
-        <w:rPr>
-          <w:rFonts w:hint="eastAsia"/>
-        </w:rPr>
-        <w:t>142</w:t>
-      </w:r>
-      <w:r>
-        <w:rPr>
-          <w:rFonts w:hint="eastAsia"/>
-        </w:rPr>
-        <w:t>页</w:t>
-      </w:r>
-    </w:p>
-    <w:p/>
-    <w:p>
-      <w:pPr>
-        <w:pStyle w:val="1"/>
-      </w:pPr>
-      <w:r>
-        <w:rPr>
-          <w:rFonts w:hint="eastAsia"/>
-        </w:rPr>
-        <w:t>游戏例子</w:t>
-      </w:r>
-    </w:p>
-    <w:p>
       <w:r>
         <w:rPr>
           <w:noProof/>
         </w:rPr>
         <w:drawing>
-          <wp:inline distT="0" distB="0" distL="0" distR="0" wp14:anchorId="6E83875C" wp14:editId="057DBD1F">
-            <wp:extent cx="3581400" cy="2600325"/>
-            <wp:effectExtent l="0" t="0" r="0" b="9525"/>
-            <wp:docPr id="14" name="图片 14"/>
+          <wp:inline distT="0" distB="0" distL="0" distR="0" wp14:anchorId="0DEDCC73" wp14:editId="0C033299">
+            <wp:extent cx="5486400" cy="1330325"/>
+            <wp:effectExtent l="0" t="0" r="0" b="3175"/>
+            <wp:docPr id="13" name="图片 13"/>
             <wp:cNvGraphicFramePr>
               <a:graphicFrameLocks xmlns:a="http://schemas.openxmlformats.org/drawingml/2006/main" noChangeAspect="1"/>
             </wp:cNvGraphicFramePr>
@@ -5989,7 +5278,7 @@
                   <pic:spPr>
                     <a:xfrm>
                       <a:off x="0" y="0"/>
-                      <a:ext cx="3581400" cy="2600325"/>
+                      <a:ext cx="5486400" cy="1330325"/>
                     </a:xfrm>
                     <a:prstGeom prst="rect">
                       <a:avLst/>
@@ -6003,17 +5292,106 @@
       </w:r>
     </w:p>
     <w:p>
-      <w:r>
-        <w:rPr>
-          <w:rFonts w:hint="eastAsia"/>
-        </w:rPr>
-        <w:t>小球快跑</w:t>
-      </w:r>
-      <w:r>
-        <w:rPr>
-          <w:rFonts w:hint="eastAsia"/>
-        </w:rPr>
-        <w:t>358</w:t>
+      <w:pPr>
+        <w:pStyle w:val="2"/>
+      </w:pPr>
+      <w:r>
+        <w:rPr>
+          <w:rFonts w:hint="eastAsia"/>
+        </w:rPr>
+        <w:t>资源文件</w:t>
+      </w:r>
+      <w:r>
+        <w:rPr>
+          <w:rFonts w:hint="eastAsia"/>
+        </w:rPr>
+        <w:t>res/raw</w:t>
+      </w:r>
+    </w:p>
+    <w:p>
+      <w:r>
+        <w:rPr>
+          <w:highlight w:val="yellow"/>
+        </w:rPr>
+        <w:t>4.2</w:t>
+      </w:r>
+      <w:r>
+        <w:rPr>
+          <w:rFonts w:hint="eastAsia"/>
+          <w:highlight w:val="yellow"/>
+        </w:rPr>
+        <w:tab/>
+      </w:r>
+    </w:p>
+    <w:p>
+      <w:pPr>
+        <w:pStyle w:val="2"/>
+      </w:pPr>
+      <w:r>
+        <w:rPr>
+          <w:rFonts w:hint="eastAsia"/>
+        </w:rPr>
+        <w:t>资产文件</w:t>
+      </w:r>
+      <w:r>
+        <w:rPr>
+          <w:rFonts w:hint="eastAsia"/>
+        </w:rPr>
+        <w:t>assets</w:t>
+      </w:r>
+    </w:p>
+    <w:p>
+      <w:r>
+        <w:rPr>
+          <w:highlight w:val="yellow"/>
+        </w:rPr>
+        <w:t>4.2</w:t>
+      </w:r>
+      <w:r>
+        <w:rPr>
+          <w:rFonts w:hint="eastAsia"/>
+          <w:highlight w:val="yellow"/>
+        </w:rPr>
+        <w:tab/>
+      </w:r>
+    </w:p>
+    <w:p>
+      <w:pPr>
+        <w:pStyle w:val="2"/>
+      </w:pPr>
+      <w:r>
+        <w:rPr>
+          <w:rFonts w:hint="eastAsia"/>
+        </w:rPr>
+        <w:t>SQLite</w:t>
+      </w:r>
+    </w:p>
+    <w:p>
+      <w:r>
+        <w:rPr>
+          <w:highlight w:val="yellow"/>
+        </w:rPr>
+        <w:t>4.</w:t>
+      </w:r>
+      <w:r>
+        <w:rPr>
+          <w:rFonts w:hint="eastAsia"/>
+          <w:highlight w:val="yellow"/>
+        </w:rPr>
+        <w:t>3</w:t>
+      </w:r>
+      <w:r>
+        <w:rPr>
+          <w:rFonts w:hint="eastAsia"/>
+          <w:highlight w:val="yellow"/>
+        </w:rPr>
+        <w:tab/>
+      </w:r>
+      <w:r>
+        <w:rPr>
+          <w:rFonts w:hint="eastAsia"/>
+        </w:rPr>
+        <w:t>69</w:t>
       </w:r>
       <w:r>
         <w:rPr>
@@ -6023,19 +5401,537 @@
       </w:r>
     </w:p>
     <w:p>
-      <w:proofErr w:type="gramStart"/>
-      <w:r>
-        <w:rPr>
-          <w:rFonts w:hint="eastAsia"/>
-        </w:rPr>
-        <w:t>图层开发</w:t>
-      </w:r>
-      <w:proofErr w:type="gramEnd"/>
-      <w:r>
-        <w:rPr>
-          <w:rFonts w:hint="eastAsia"/>
-        </w:rPr>
-        <w:t>p378</w:t>
+      <w:pPr>
+        <w:pStyle w:val="2"/>
+      </w:pPr>
+      <w:r>
+        <w:rPr>
+          <w:rFonts w:hint="eastAsia"/>
+        </w:rPr>
+        <w:t>Content Provider</w:t>
+      </w:r>
+    </w:p>
+    <w:p>
+      <w:r>
+        <w:rPr>
+          <w:highlight w:val="yellow"/>
+        </w:rPr>
+        <w:t>4.</w:t>
+      </w:r>
+      <w:r>
+        <w:rPr>
+          <w:rFonts w:hint="eastAsia"/>
+          <w:highlight w:val="yellow"/>
+        </w:rPr>
+        <w:t>4</w:t>
+      </w:r>
+      <w:r>
+        <w:rPr>
+          <w:rFonts w:hint="eastAsia"/>
+          <w:highlight w:val="yellow"/>
+        </w:rPr>
+        <w:tab/>
+      </w:r>
+      <w:r>
+        <w:rPr>
+          <w:rFonts w:hint="eastAsia"/>
+        </w:rPr>
+        <w:t>75</w:t>
+      </w:r>
+      <w:r>
+        <w:rPr>
+          <w:rFonts w:hint="eastAsia"/>
+        </w:rPr>
+        <w:t>页</w:t>
+      </w:r>
+    </w:p>
+    <w:p>
+      <w:pPr>
+        <w:pStyle w:val="2"/>
+      </w:pPr>
+      <w:r>
+        <w:rPr>
+          <w:rFonts w:hint="eastAsia"/>
+        </w:rPr>
+        <w:t>Preferences</w:t>
+      </w:r>
+    </w:p>
+    <w:p>
+      <w:r>
+        <w:rPr>
+          <w:rFonts w:hint="eastAsia"/>
+        </w:rPr>
+        <w:t>以键值对的形式在应用程序的私有文件夹下存储简单数据类型</w:t>
+      </w:r>
+      <w:r>
+        <w:rPr>
+          <w:rFonts w:hint="eastAsia"/>
+        </w:rPr>
+        <w:t>[</w:t>
+      </w:r>
+      <w:proofErr w:type="spellStart"/>
+      <w:r>
+        <w:t>Boolean</w:t>
+      </w:r>
+      <w:r>
+        <w:rPr>
+          <w:rFonts w:hint="eastAsia"/>
+        </w:rPr>
+        <w:t>,int,float,long,String</w:t>
+      </w:r>
+      <w:proofErr w:type="spellEnd"/>
+      <w:r>
+        <w:rPr>
+          <w:rFonts w:hint="eastAsia"/>
+        </w:rPr>
+        <w:t>]</w:t>
+      </w:r>
+      <w:r>
+        <w:rPr>
+          <w:highlight w:val="yellow"/>
+        </w:rPr>
+        <w:t xml:space="preserve"> </w:t>
+      </w:r>
+      <w:r>
+        <w:rPr>
+          <w:highlight w:val="yellow"/>
+        </w:rPr>
+        <w:t>4.</w:t>
+      </w:r>
+      <w:r>
+        <w:rPr>
+          <w:rFonts w:hint="eastAsia"/>
+          <w:highlight w:val="yellow"/>
+        </w:rPr>
+        <w:t>5</w:t>
+      </w:r>
+      <w:r>
+        <w:rPr>
+          <w:rFonts w:hint="eastAsia"/>
+          <w:highlight w:val="yellow"/>
+        </w:rPr>
+        <w:tab/>
+      </w:r>
+      <w:r>
+        <w:rPr>
+          <w:rFonts w:hint="eastAsia"/>
+        </w:rPr>
+        <w:t>79</w:t>
+      </w:r>
+      <w:r>
+        <w:rPr>
+          <w:rFonts w:hint="eastAsia"/>
+        </w:rPr>
+        <w:t>页</w:t>
+      </w:r>
+    </w:p>
+    <w:p>
+      <w:pPr>
+        <w:pStyle w:val="1"/>
+      </w:pPr>
+      <w:r>
+        <w:rPr>
+          <w:rFonts w:hint="eastAsia"/>
+        </w:rPr>
+        <w:t>传感器</w:t>
+      </w:r>
+    </w:p>
+    <w:p>
+      <w:r>
+        <w:rPr>
+          <w:rFonts w:hint="eastAsia"/>
+        </w:rPr>
+        <w:t>加速度</w:t>
+      </w:r>
+      <w:r>
+        <w:rPr>
+          <w:rFonts w:hint="eastAsia"/>
+        </w:rPr>
+        <w:t>Accelerometer</w:t>
+      </w:r>
+      <w:r>
+        <w:rPr>
+          <w:rFonts w:hint="eastAsia"/>
+        </w:rPr>
+        <w:t>，姿态</w:t>
+      </w:r>
+      <w:r>
+        <w:rPr>
+          <w:rFonts w:hint="eastAsia"/>
+        </w:rPr>
+        <w:t>Orientation</w:t>
+      </w:r>
+      <w:r>
+        <w:rPr>
+          <w:rFonts w:hint="eastAsia"/>
+        </w:rPr>
+        <w:t>，磁场</w:t>
+      </w:r>
+      <w:r>
+        <w:rPr>
+          <w:rFonts w:hint="eastAsia"/>
+        </w:rPr>
+        <w:t>Magnetic Field</w:t>
+      </w:r>
+      <w:r>
+        <w:rPr>
+          <w:rFonts w:hint="eastAsia"/>
+        </w:rPr>
+        <w:t>，光</w:t>
+      </w:r>
+      <w:r>
+        <w:rPr>
+          <w:rFonts w:hint="eastAsia"/>
+        </w:rPr>
+        <w:t>Light</w:t>
+      </w:r>
+    </w:p>
+    <w:p>
+      <w:pPr>
+        <w:pStyle w:val="2"/>
+      </w:pPr>
+      <w:r>
+        <w:rPr>
+          <w:rFonts w:hint="eastAsia"/>
+        </w:rPr>
+        <w:t>开发流程</w:t>
+      </w:r>
+    </w:p>
+    <w:p>
+      <w:r>
+        <w:rPr>
+          <w:rFonts w:hint="eastAsia"/>
+        </w:rPr>
+        <w:t>82</w:t>
+      </w:r>
+      <w:r>
+        <w:rPr>
+          <w:rFonts w:hint="eastAsia"/>
+        </w:rPr>
+        <w:t>页</w:t>
+      </w:r>
+    </w:p>
+    <w:p>
+      <w:r>
+        <w:rPr>
+          <w:rFonts w:hint="eastAsia"/>
+        </w:rPr>
+        <w:t>创建</w:t>
+      </w:r>
+      <w:proofErr w:type="spellStart"/>
+      <w:r>
+        <w:rPr>
+          <w:rFonts w:hint="eastAsia"/>
+        </w:rPr>
+        <w:t>SensorManager</w:t>
+      </w:r>
+      <w:proofErr w:type="spellEnd"/>
+      <w:r>
+        <w:rPr>
+          <w:rFonts w:hint="eastAsia"/>
+        </w:rPr>
+        <w:t>对象</w:t>
+      </w:r>
+    </w:p>
+    <w:p>
+      <w:r>
+        <w:rPr>
+          <w:rFonts w:hint="eastAsia"/>
+        </w:rPr>
+        <w:t>实现</w:t>
+      </w:r>
+      <w:proofErr w:type="spellStart"/>
+      <w:r>
+        <w:rPr>
+          <w:rFonts w:hint="eastAsia"/>
+        </w:rPr>
+        <w:t>SensorListener</w:t>
+      </w:r>
+      <w:proofErr w:type="spellEnd"/>
+      <w:r>
+        <w:rPr>
+          <w:rFonts w:hint="eastAsia"/>
+        </w:rPr>
+        <w:t>接口</w:t>
+      </w:r>
+      <w:r>
+        <w:rPr>
+          <w:rFonts w:hint="eastAsia"/>
+        </w:rPr>
+        <w:t>（</w:t>
+      </w:r>
+      <w:proofErr w:type="spellStart"/>
+      <w:r>
+        <w:rPr>
+          <w:rFonts w:hint="eastAsia"/>
+        </w:rPr>
+        <w:t>onAccuracyChanged</w:t>
+      </w:r>
+      <w:proofErr w:type="spellEnd"/>
+      <w:r>
+        <w:rPr>
+          <w:rFonts w:hint="eastAsia"/>
+        </w:rPr>
+        <w:t>精度发生变化时调用，</w:t>
+      </w:r>
+      <w:proofErr w:type="spellStart"/>
+      <w:r>
+        <w:rPr>
+          <w:rFonts w:hint="eastAsia"/>
+        </w:rPr>
+        <w:t>onSensorChanged</w:t>
+      </w:r>
+      <w:proofErr w:type="spellEnd"/>
+      <w:r>
+        <w:rPr>
+          <w:rFonts w:hint="eastAsia"/>
+        </w:rPr>
+        <w:t>数据发生变化）</w:t>
+      </w:r>
+    </w:p>
+    <w:p>
+      <w:r>
+        <w:rPr>
+          <w:rFonts w:hint="eastAsia"/>
+        </w:rPr>
+        <w:lastRenderedPageBreak/>
+        <w:t>在程序中注册监听</w:t>
+      </w:r>
+      <w:r>
+        <w:rPr>
+          <w:rFonts w:hint="eastAsia"/>
+        </w:rPr>
+        <w:t>（</w:t>
+      </w:r>
+      <w:proofErr w:type="spellStart"/>
+      <w:r>
+        <w:rPr>
+          <w:rFonts w:hint="eastAsia"/>
+        </w:rPr>
+        <w:t>registerListener</w:t>
+      </w:r>
+      <w:proofErr w:type="spellEnd"/>
+      <w:r>
+        <w:rPr>
+          <w:rFonts w:hint="eastAsia"/>
+        </w:rPr>
+        <w:t>）</w:t>
+      </w:r>
+      <w:r>
+        <w:rPr>
+          <w:rFonts w:hint="eastAsia"/>
+        </w:rPr>
+        <w:t>和取消监听</w:t>
+      </w:r>
+      <w:r>
+        <w:rPr>
+          <w:rFonts w:hint="eastAsia"/>
+        </w:rPr>
+        <w:t>（</w:t>
+      </w:r>
+      <w:proofErr w:type="spellStart"/>
+      <w:r>
+        <w:rPr>
+          <w:rFonts w:hint="eastAsia"/>
+        </w:rPr>
+        <w:t>unregisterListener</w:t>
+      </w:r>
+      <w:proofErr w:type="spellEnd"/>
+      <w:r>
+        <w:rPr>
+          <w:rFonts w:hint="eastAsia"/>
+        </w:rPr>
+        <w:t>）</w:t>
+      </w:r>
+    </w:p>
+    <w:p>
+      <w:pPr>
+        <w:pStyle w:val="1"/>
+      </w:pPr>
+      <w:r>
+        <w:rPr>
+          <w:rFonts w:hint="eastAsia"/>
+        </w:rPr>
+        <w:t>物理</w:t>
+      </w:r>
+    </w:p>
+    <w:p>
+      <w:pPr>
+        <w:pStyle w:val="2"/>
+      </w:pPr>
+      <w:r>
+        <w:rPr>
+          <w:rFonts w:hint="eastAsia"/>
+        </w:rPr>
+        <w:t>小球掉落</w:t>
+      </w:r>
+    </w:p>
+    <w:p>
+      <w:r>
+        <w:rPr>
+          <w:rFonts w:hint="eastAsia"/>
+          <w:highlight w:val="yellow"/>
+        </w:rPr>
+        <w:t>7</w:t>
+      </w:r>
+      <w:r>
+        <w:rPr>
+          <w:highlight w:val="yellow"/>
+        </w:rPr>
+        <w:t>.</w:t>
+      </w:r>
+      <w:r>
+        <w:rPr>
+          <w:rFonts w:hint="eastAsia"/>
+          <w:highlight w:val="yellow"/>
+        </w:rPr>
+        <w:t>1</w:t>
+      </w:r>
+      <w:r>
+        <w:rPr>
+          <w:rFonts w:hint="eastAsia"/>
+          <w:highlight w:val="yellow"/>
+        </w:rPr>
+        <w:tab/>
+      </w:r>
+      <w:r>
+        <w:rPr>
+          <w:rFonts w:hint="eastAsia"/>
+        </w:rPr>
+        <w:t>131</w:t>
+      </w:r>
+      <w:r>
+        <w:rPr>
+          <w:rFonts w:hint="eastAsia"/>
+        </w:rPr>
+        <w:t>页</w:t>
+      </w:r>
+    </w:p>
+    <w:p>
+      <w:pPr>
+        <w:pStyle w:val="2"/>
+      </w:pPr>
+      <w:r>
+        <w:rPr>
+          <w:rFonts w:hint="eastAsia"/>
+        </w:rPr>
+        <w:t>粒子系统</w:t>
+      </w:r>
+    </w:p>
+    <w:p>
+      <w:r>
+        <w:rPr>
+          <w:rFonts w:hint="eastAsia"/>
+          <w:highlight w:val="yellow"/>
+        </w:rPr>
+        <w:t>7</w:t>
+      </w:r>
+      <w:r>
+        <w:rPr>
+          <w:highlight w:val="yellow"/>
+        </w:rPr>
+        <w:t>.</w:t>
+      </w:r>
+      <w:r>
+        <w:rPr>
+          <w:rFonts w:hint="eastAsia"/>
+          <w:highlight w:val="yellow"/>
+        </w:rPr>
+        <w:t>2</w:t>
+      </w:r>
+      <w:r>
+        <w:rPr>
+          <w:rFonts w:hint="eastAsia"/>
+          <w:highlight w:val="yellow"/>
+        </w:rPr>
+        <w:tab/>
+      </w:r>
+      <w:r>
+        <w:rPr>
+          <w:rFonts w:hint="eastAsia"/>
+        </w:rPr>
+        <w:t>火焰粒子系统</w:t>
+      </w:r>
+      <w:r>
+        <w:rPr>
+          <w:rFonts w:hint="eastAsia"/>
+        </w:rPr>
+        <w:tab/>
+      </w:r>
+      <w:r>
+        <w:rPr>
+          <w:rFonts w:hint="eastAsia"/>
+        </w:rPr>
+        <w:tab/>
+      </w:r>
+      <w:r>
+        <w:rPr>
+          <w:rFonts w:hint="eastAsia"/>
+          <w:highlight w:val="yellow"/>
+        </w:rPr>
+        <w:t>7</w:t>
+      </w:r>
+      <w:r>
+        <w:rPr>
+          <w:highlight w:val="yellow"/>
+        </w:rPr>
+        <w:t>.</w:t>
+      </w:r>
+      <w:r>
+        <w:rPr>
+          <w:rFonts w:hint="eastAsia"/>
+          <w:highlight w:val="yellow"/>
+        </w:rPr>
+        <w:t>3</w:t>
+      </w:r>
+      <w:r>
+        <w:rPr>
+          <w:rFonts w:hint="eastAsia"/>
+          <w:highlight w:val="yellow"/>
+        </w:rPr>
+        <w:tab/>
+      </w:r>
+      <w:r>
+        <w:rPr>
+          <w:rFonts w:hint="eastAsia"/>
+        </w:rPr>
+        <w:t>瀑布粒子系统</w:t>
+      </w:r>
+      <w:r>
+        <w:rPr>
+          <w:rFonts w:hint="eastAsia"/>
+        </w:rPr>
+        <w:tab/>
+      </w:r>
+      <w:r>
+        <w:rPr>
+          <w:rFonts w:hint="eastAsia"/>
+        </w:rPr>
+        <w:tab/>
+      </w:r>
+      <w:r>
+        <w:rPr>
+          <w:rFonts w:hint="eastAsia"/>
+        </w:rPr>
+        <w:t>142</w:t>
+      </w:r>
+      <w:r>
+        <w:rPr>
+          <w:rFonts w:hint="eastAsia"/>
+        </w:rPr>
+        <w:t>页</w:t>
+      </w:r>
+    </w:p>
+    <w:p/>
+    <w:p>
+      <w:pPr>
+        <w:pStyle w:val="1"/>
+      </w:pPr>
+      <w:r>
+        <w:rPr>
+          <w:rFonts w:hint="eastAsia"/>
+        </w:rPr>
+        <w:t>游戏例子</w:t>
       </w:r>
     </w:p>
     <w:p>
@@ -6044,10 +5940,10 @@
           <w:noProof/>
         </w:rPr>
         <w:drawing>
-          <wp:inline distT="0" distB="0" distL="0" distR="0" wp14:anchorId="3C64A839" wp14:editId="2F99B203">
-            <wp:extent cx="5486400" cy="2601595"/>
-            <wp:effectExtent l="0" t="0" r="0" b="8255"/>
-            <wp:docPr id="15" name="图片 15"/>
+          <wp:inline distT="0" distB="0" distL="0" distR="0" wp14:anchorId="6E83875C" wp14:editId="057DBD1F">
+            <wp:extent cx="3581400" cy="2600325"/>
+            <wp:effectExtent l="0" t="0" r="0" b="9525"/>
+            <wp:docPr id="14" name="图片 14"/>
             <wp:cNvGraphicFramePr>
               <a:graphicFrameLocks xmlns:a="http://schemas.openxmlformats.org/drawingml/2006/main" noChangeAspect="1"/>
             </wp:cNvGraphicFramePr>
@@ -6067,6 +5963,84 @@
                   <pic:spPr>
                     <a:xfrm>
                       <a:off x="0" y="0"/>
+                      <a:ext cx="3581400" cy="2600325"/>
+                    </a:xfrm>
+                    <a:prstGeom prst="rect">
+                      <a:avLst/>
+                    </a:prstGeom>
+                  </pic:spPr>
+                </pic:pic>
+              </a:graphicData>
+            </a:graphic>
+          </wp:inline>
+        </w:drawing>
+      </w:r>
+    </w:p>
+    <w:p>
+      <w:r>
+        <w:rPr>
+          <w:rFonts w:hint="eastAsia"/>
+        </w:rPr>
+        <w:t>小球快跑</w:t>
+      </w:r>
+      <w:r>
+        <w:rPr>
+          <w:rFonts w:hint="eastAsia"/>
+        </w:rPr>
+        <w:t>358</w:t>
+      </w:r>
+      <w:r>
+        <w:rPr>
+          <w:rFonts w:hint="eastAsia"/>
+        </w:rPr>
+        <w:t>页</w:t>
+      </w:r>
+    </w:p>
+    <w:p>
+      <w:proofErr w:type="gramStart"/>
+      <w:r>
+        <w:rPr>
+          <w:rFonts w:hint="eastAsia"/>
+        </w:rPr>
+        <w:t>图层开发</w:t>
+      </w:r>
+      <w:proofErr w:type="gramEnd"/>
+      <w:r>
+        <w:rPr>
+          <w:rFonts w:hint="eastAsia"/>
+        </w:rPr>
+        <w:t>p378</w:t>
+      </w:r>
+    </w:p>
+    <w:p>
+      <w:r>
+        <w:rPr>
+          <w:noProof/>
+        </w:rPr>
+        <w:drawing>
+          <wp:inline distT="0" distB="0" distL="0" distR="0" wp14:anchorId="3C64A839" wp14:editId="2F99B203">
+            <wp:extent cx="5486400" cy="2601595"/>
+            <wp:effectExtent l="0" t="0" r="0" b="8255"/>
+            <wp:docPr id="15" name="图片 15"/>
+            <wp:cNvGraphicFramePr>
+              <a:graphicFrameLocks xmlns:a="http://schemas.openxmlformats.org/drawingml/2006/main" noChangeAspect="1"/>
+            </wp:cNvGraphicFramePr>
+            <a:graphic xmlns:a="http://schemas.openxmlformats.org/drawingml/2006/main">
+              <a:graphicData uri="http://schemas.openxmlformats.org/drawingml/2006/picture">
+                <pic:pic xmlns:pic="http://schemas.openxmlformats.org/drawingml/2006/picture">
+                  <pic:nvPicPr>
+                    <pic:cNvPr id="0" name=""/>
+                    <pic:cNvPicPr/>
+                  </pic:nvPicPr>
+                  <pic:blipFill>
+                    <a:blip r:embed="rId60"/>
+                    <a:stretch>
+                      <a:fillRect/>
+                    </a:stretch>
+                  </pic:blipFill>
+                  <pic:spPr>
+                    <a:xfrm>
+                      <a:off x="0" y="0"/>
                       <a:ext cx="5486400" cy="2601595"/>
                     </a:xfrm>
                     <a:prstGeom prst="rect">
@@ -6422,14 +6396,1442 @@
         <w:t>碰撞，旋转，地图</w:t>
       </w:r>
     </w:p>
+    <w:p>
+      <w:pPr>
+        <w:pStyle w:val="1"/>
+        <w:rPr>
+          <w:rFonts w:hint="eastAsia"/>
+        </w:rPr>
+      </w:pPr>
+      <w:r>
+        <w:rPr>
+          <w:rFonts w:hint="eastAsia"/>
+        </w:rPr>
+        <w:t>画图</w:t>
+      </w:r>
+    </w:p>
+    <w:p>
+      <w:pPr>
+        <w:pStyle w:val="2"/>
+        <w:rPr>
+          <w:rFonts w:hint="eastAsia"/>
+        </w:rPr>
+      </w:pPr>
+      <w:r>
+        <w:rPr>
+          <w:rFonts w:hint="eastAsia"/>
+        </w:rPr>
+        <w:t>画图函数</w:t>
+      </w:r>
+    </w:p>
+    <w:p>
+      <w:pPr>
+        <w:pStyle w:val="3"/>
+      </w:pPr>
+      <w:hyperlink r:id="rId61" w:history="1">
+        <w:r>
+          <w:rPr>
+            <w:rStyle w:val="a6"/>
+          </w:rPr>
+          <w:t>Android</w:t>
+        </w:r>
+        <w:r>
+          <w:rPr>
+            <w:rStyle w:val="a6"/>
+          </w:rPr>
+          <w:t>中</w:t>
+        </w:r>
+        <w:r>
+          <w:rPr>
+            <w:rStyle w:val="a6"/>
+          </w:rPr>
+          <w:t>Canvas</w:t>
+        </w:r>
+        <w:r>
+          <w:rPr>
+            <w:rStyle w:val="a6"/>
+          </w:rPr>
+          <w:t>的</w:t>
+        </w:r>
+        <w:proofErr w:type="spellStart"/>
+        <w:r>
+          <w:rPr>
+            <w:rStyle w:val="a6"/>
+          </w:rPr>
+          <w:t>clipRect</w:t>
+        </w:r>
+        <w:proofErr w:type="spellEnd"/>
+        <w:r>
+          <w:rPr>
+            <w:rStyle w:val="a6"/>
+          </w:rPr>
+          <w:t>参数</w:t>
+        </w:r>
+        <w:proofErr w:type="spellStart"/>
+        <w:r>
+          <w:rPr>
+            <w:rStyle w:val="a6"/>
+          </w:rPr>
+          <w:t>Region.OP</w:t>
+        </w:r>
+        <w:proofErr w:type="spellEnd"/>
+        <w:r>
+          <w:rPr>
+            <w:rStyle w:val="a6"/>
+          </w:rPr>
+          <w:t>的理解</w:t>
+        </w:r>
+        <w:r>
+          <w:rPr>
+            <w:rStyle w:val="a6"/>
+          </w:rPr>
+          <w:t xml:space="preserve"> </w:t>
+        </w:r>
+      </w:hyperlink>
+    </w:p>
     <w:p/>
+    <w:tbl>
+      <w:tblPr>
+        <w:tblW w:w="11355" w:type="dxa"/>
+        <w:tblCellMar>
+          <w:left w:w="0" w:type="dxa"/>
+          <w:right w:w="0" w:type="dxa"/>
+        </w:tblCellMar>
+        <w:tblLook w:val="04A0" w:firstRow="1" w:lastRow="0" w:firstColumn="1" w:lastColumn="0" w:noHBand="0" w:noVBand="1"/>
+      </w:tblPr>
+      <w:tblGrid>
+        <w:gridCol w:w="11355"/>
+      </w:tblGrid>
+      <w:tr>
+        <w:tc>
+          <w:tcPr>
+            <w:tcW w:w="0" w:type="auto"/>
+            <w:vAlign w:val="center"/>
+            <w:hideMark/>
+          </w:tcPr>
+          <w:p>
+            <w:pPr>
+              <w:pStyle w:val="aa"/>
+              <w:spacing w:before="0" w:beforeAutospacing="0" w:after="0" w:afterAutospacing="0" w:line="330" w:lineRule="atLeast"/>
+              <w:rPr>
+                <w:rFonts w:ascii="Tahoma" w:hAnsi="Tahoma" w:cs="Tahoma"/>
+                <w:color w:val="444444"/>
+                <w:sz w:val="21"/>
+                <w:szCs w:val="21"/>
+              </w:rPr>
+            </w:pPr>
+          </w:p>
+        </w:tc>
+      </w:tr>
+    </w:tbl>
+    <w:p>
+      <w:pPr>
+        <w:pStyle w:val="aa"/>
+        <w:spacing w:before="0" w:beforeAutospacing="0" w:after="0" w:afterAutospacing="0" w:line="330" w:lineRule="atLeast"/>
+        <w:rPr>
+          <w:rFonts w:ascii="Tahoma" w:hAnsi="Tahoma" w:cs="Tahoma"/>
+          <w:color w:val="444444"/>
+          <w:sz w:val="21"/>
+          <w:szCs w:val="21"/>
+        </w:rPr>
+      </w:pPr>
+      <w:r>
+        <w:rPr>
+          <w:rFonts w:ascii="宋体" w:eastAsia="宋体" w:hAnsi="宋体" w:cs="宋体" w:hint="eastAsia"/>
+          <w:color w:val="444444"/>
+          <w:sz w:val="21"/>
+          <w:szCs w:val="21"/>
+        </w:rPr>
+        <w:t>为了方便说明，把第一次</w:t>
+      </w:r>
+      <w:proofErr w:type="spellStart"/>
+      <w:r>
+        <w:rPr>
+          <w:rFonts w:ascii="Tahoma" w:hAnsi="Tahoma" w:cs="Tahoma"/>
+          <w:color w:val="444444"/>
+          <w:sz w:val="21"/>
+          <w:szCs w:val="21"/>
+        </w:rPr>
+        <w:t>clipRect</w:t>
+      </w:r>
+      <w:proofErr w:type="spellEnd"/>
+      <w:r>
+        <w:rPr>
+          <w:rFonts w:ascii="宋体" w:eastAsia="宋体" w:hAnsi="宋体" w:cs="宋体" w:hint="eastAsia"/>
+          <w:color w:val="444444"/>
+          <w:sz w:val="21"/>
+          <w:szCs w:val="21"/>
+        </w:rPr>
+        <w:t>的绘制范围设为</w:t>
+      </w:r>
+      <w:r>
+        <w:rPr>
+          <w:rFonts w:ascii="Tahoma" w:hAnsi="Tahoma" w:cs="Tahoma"/>
+          <w:color w:val="444444"/>
+          <w:sz w:val="21"/>
+          <w:szCs w:val="21"/>
+        </w:rPr>
+        <w:t>A</w:t>
+      </w:r>
+      <w:r>
+        <w:rPr>
+          <w:rFonts w:ascii="宋体" w:eastAsia="宋体" w:hAnsi="宋体" w:cs="宋体" w:hint="eastAsia"/>
+          <w:color w:val="444444"/>
+          <w:sz w:val="21"/>
+          <w:szCs w:val="21"/>
+        </w:rPr>
+        <w:t>，第二次</w:t>
+      </w:r>
+      <w:proofErr w:type="spellStart"/>
+      <w:r>
+        <w:rPr>
+          <w:rFonts w:ascii="Tahoma" w:hAnsi="Tahoma" w:cs="Tahoma"/>
+          <w:color w:val="444444"/>
+          <w:sz w:val="21"/>
+          <w:szCs w:val="21"/>
+        </w:rPr>
+        <w:t>clipRect</w:t>
+      </w:r>
+      <w:proofErr w:type="spellEnd"/>
+      <w:r>
+        <w:rPr>
+          <w:rFonts w:ascii="宋体" w:eastAsia="宋体" w:hAnsi="宋体" w:cs="宋体" w:hint="eastAsia"/>
+          <w:color w:val="444444"/>
+          <w:sz w:val="21"/>
+          <w:szCs w:val="21"/>
+        </w:rPr>
+        <w:t>设定的范围设为</w:t>
+      </w:r>
+      <w:r>
+        <w:rPr>
+          <w:rFonts w:ascii="Tahoma" w:hAnsi="Tahoma" w:cs="Tahoma"/>
+          <w:color w:val="444444"/>
+          <w:sz w:val="21"/>
+          <w:szCs w:val="21"/>
+        </w:rPr>
+        <w:t>B</w:t>
+      </w:r>
+    </w:p>
+    <w:p>
+      <w:pPr>
+        <w:pStyle w:val="aa"/>
+        <w:spacing w:before="0" w:beforeAutospacing="0" w:after="0" w:afterAutospacing="0" w:line="330" w:lineRule="atLeast"/>
+        <w:rPr>
+          <w:rFonts w:ascii="Tahoma" w:hAnsi="Tahoma" w:cs="Tahoma"/>
+          <w:color w:val="444444"/>
+          <w:sz w:val="21"/>
+          <w:szCs w:val="21"/>
+        </w:rPr>
+      </w:pPr>
+    </w:p>
+    <w:p>
+      <w:pPr>
+        <w:pStyle w:val="aa"/>
+        <w:spacing w:before="0" w:beforeAutospacing="0" w:after="0" w:afterAutospacing="0" w:line="330" w:lineRule="atLeast"/>
+        <w:rPr>
+          <w:rFonts w:ascii="Tahoma" w:hAnsi="Tahoma" w:cs="Tahoma"/>
+          <w:color w:val="444444"/>
+          <w:sz w:val="21"/>
+          <w:szCs w:val="21"/>
+        </w:rPr>
+      </w:pPr>
+      <w:proofErr w:type="spellStart"/>
+      <w:r>
+        <w:rPr>
+          <w:rFonts w:ascii="Tahoma" w:hAnsi="Tahoma" w:cs="Tahoma"/>
+          <w:color w:val="444444"/>
+          <w:sz w:val="21"/>
+          <w:szCs w:val="21"/>
+        </w:rPr>
+        <w:t>Op.DIFFERENCE</w:t>
+      </w:r>
+      <w:proofErr w:type="spellEnd"/>
+      <w:r>
+        <w:rPr>
+          <w:rFonts w:ascii="宋体" w:eastAsia="宋体" w:hAnsi="宋体" w:cs="宋体" w:hint="eastAsia"/>
+          <w:color w:val="444444"/>
+          <w:sz w:val="21"/>
+          <w:szCs w:val="21"/>
+        </w:rPr>
+        <w:t>，实际上就是求得的</w:t>
+      </w:r>
+      <w:r>
+        <w:rPr>
+          <w:rFonts w:ascii="Tahoma" w:hAnsi="Tahoma" w:cs="Tahoma"/>
+          <w:color w:val="444444"/>
+          <w:sz w:val="21"/>
+          <w:szCs w:val="21"/>
+        </w:rPr>
+        <w:t>A</w:t>
+      </w:r>
+      <w:r>
+        <w:rPr>
+          <w:rFonts w:ascii="宋体" w:eastAsia="宋体" w:hAnsi="宋体" w:cs="宋体" w:hint="eastAsia"/>
+          <w:color w:val="444444"/>
+          <w:sz w:val="21"/>
+          <w:szCs w:val="21"/>
+        </w:rPr>
+        <w:t>和</w:t>
+      </w:r>
+      <w:r>
+        <w:rPr>
+          <w:rFonts w:ascii="Tahoma" w:hAnsi="Tahoma" w:cs="Tahoma"/>
+          <w:color w:val="444444"/>
+          <w:sz w:val="21"/>
+          <w:szCs w:val="21"/>
+        </w:rPr>
+        <w:t>B</w:t>
+      </w:r>
+      <w:r>
+        <w:rPr>
+          <w:rFonts w:ascii="宋体" w:eastAsia="宋体" w:hAnsi="宋体" w:cs="宋体" w:hint="eastAsia"/>
+          <w:color w:val="444444"/>
+          <w:sz w:val="21"/>
+          <w:szCs w:val="21"/>
+        </w:rPr>
+        <w:t>的差集范围，即</w:t>
+      </w:r>
+      <w:r>
+        <w:rPr>
+          <w:rFonts w:ascii="Tahoma" w:hAnsi="Tahoma" w:cs="Tahoma"/>
+          <w:color w:val="444444"/>
+          <w:sz w:val="21"/>
+          <w:szCs w:val="21"/>
+        </w:rPr>
+        <w:t>A</w:t>
+      </w:r>
+      <w:r>
+        <w:rPr>
+          <w:rFonts w:ascii="宋体" w:eastAsia="宋体" w:hAnsi="宋体" w:cs="宋体" w:hint="eastAsia"/>
+          <w:color w:val="444444"/>
+          <w:sz w:val="21"/>
+          <w:szCs w:val="21"/>
+        </w:rPr>
+        <w:t>－</w:t>
+      </w:r>
+      <w:r>
+        <w:rPr>
+          <w:rFonts w:ascii="Tahoma" w:hAnsi="Tahoma" w:cs="Tahoma"/>
+          <w:color w:val="444444"/>
+          <w:sz w:val="21"/>
+          <w:szCs w:val="21"/>
+        </w:rPr>
+        <w:t>B</w:t>
+      </w:r>
+      <w:r>
+        <w:rPr>
+          <w:rFonts w:ascii="宋体" w:eastAsia="宋体" w:hAnsi="宋体" w:cs="宋体" w:hint="eastAsia"/>
+          <w:color w:val="444444"/>
+          <w:sz w:val="21"/>
+          <w:szCs w:val="21"/>
+        </w:rPr>
+        <w:t>，只有在此范围内的绘制内容才会被显示；</w:t>
+      </w:r>
+    </w:p>
+    <w:p>
+      <w:pPr>
+        <w:pStyle w:val="aa"/>
+        <w:spacing w:before="0" w:beforeAutospacing="0" w:after="0" w:afterAutospacing="0" w:line="330" w:lineRule="atLeast"/>
+        <w:rPr>
+          <w:rFonts w:ascii="Tahoma" w:hAnsi="Tahoma" w:cs="Tahoma"/>
+          <w:color w:val="444444"/>
+          <w:sz w:val="21"/>
+          <w:szCs w:val="21"/>
+        </w:rPr>
+      </w:pPr>
+      <w:proofErr w:type="spellStart"/>
+      <w:r>
+        <w:rPr>
+          <w:rFonts w:ascii="Tahoma" w:hAnsi="Tahoma" w:cs="Tahoma"/>
+          <w:color w:val="444444"/>
+          <w:sz w:val="21"/>
+          <w:szCs w:val="21"/>
+        </w:rPr>
+        <w:t>Op.REVERSE_DIFFERENCE</w:t>
+      </w:r>
+      <w:proofErr w:type="spellEnd"/>
+      <w:r>
+        <w:rPr>
+          <w:rFonts w:ascii="宋体" w:eastAsia="宋体" w:hAnsi="宋体" w:cs="宋体" w:hint="eastAsia"/>
+          <w:color w:val="444444"/>
+          <w:sz w:val="21"/>
+          <w:szCs w:val="21"/>
+        </w:rPr>
+        <w:t>，实际上就是求得的</w:t>
+      </w:r>
+      <w:r>
+        <w:rPr>
+          <w:rFonts w:ascii="Tahoma" w:hAnsi="Tahoma" w:cs="Tahoma"/>
+          <w:color w:val="444444"/>
+          <w:sz w:val="21"/>
+          <w:szCs w:val="21"/>
+        </w:rPr>
+        <w:t>B</w:t>
+      </w:r>
+      <w:r>
+        <w:rPr>
+          <w:rFonts w:ascii="宋体" w:eastAsia="宋体" w:hAnsi="宋体" w:cs="宋体" w:hint="eastAsia"/>
+          <w:color w:val="444444"/>
+          <w:sz w:val="21"/>
+          <w:szCs w:val="21"/>
+        </w:rPr>
+        <w:t>和</w:t>
+      </w:r>
+      <w:r>
+        <w:rPr>
+          <w:rFonts w:ascii="Tahoma" w:hAnsi="Tahoma" w:cs="Tahoma"/>
+          <w:color w:val="444444"/>
+          <w:sz w:val="21"/>
+          <w:szCs w:val="21"/>
+        </w:rPr>
+        <w:t>A</w:t>
+      </w:r>
+      <w:r>
+        <w:rPr>
+          <w:rFonts w:ascii="宋体" w:eastAsia="宋体" w:hAnsi="宋体" w:cs="宋体" w:hint="eastAsia"/>
+          <w:color w:val="444444"/>
+          <w:sz w:val="21"/>
+          <w:szCs w:val="21"/>
+        </w:rPr>
+        <w:t>的差集范围，即</w:t>
+      </w:r>
+      <w:r>
+        <w:rPr>
+          <w:rFonts w:ascii="Tahoma" w:hAnsi="Tahoma" w:cs="Tahoma"/>
+          <w:color w:val="444444"/>
+          <w:sz w:val="21"/>
+          <w:szCs w:val="21"/>
+        </w:rPr>
+        <w:t>B</w:t>
+      </w:r>
+      <w:r>
+        <w:rPr>
+          <w:rFonts w:ascii="宋体" w:eastAsia="宋体" w:hAnsi="宋体" w:cs="宋体" w:hint="eastAsia"/>
+          <w:color w:val="444444"/>
+          <w:sz w:val="21"/>
+          <w:szCs w:val="21"/>
+        </w:rPr>
+        <w:t>－</w:t>
+      </w:r>
+      <w:r>
+        <w:rPr>
+          <w:rFonts w:ascii="Tahoma" w:hAnsi="Tahoma" w:cs="Tahoma"/>
+          <w:color w:val="444444"/>
+          <w:sz w:val="21"/>
+          <w:szCs w:val="21"/>
+        </w:rPr>
+        <w:t>A</w:t>
+      </w:r>
+      <w:r>
+        <w:rPr>
+          <w:rFonts w:ascii="宋体" w:eastAsia="宋体" w:hAnsi="宋体" w:cs="宋体" w:hint="eastAsia"/>
+          <w:color w:val="444444"/>
+          <w:sz w:val="21"/>
+          <w:szCs w:val="21"/>
+        </w:rPr>
+        <w:t>，只有在此范围内的绘制内容才会被显示；；</w:t>
+      </w:r>
+    </w:p>
+    <w:p>
+      <w:pPr>
+        <w:pStyle w:val="aa"/>
+        <w:spacing w:before="0" w:beforeAutospacing="0" w:after="0" w:afterAutospacing="0" w:line="330" w:lineRule="atLeast"/>
+        <w:rPr>
+          <w:rFonts w:ascii="Tahoma" w:hAnsi="Tahoma" w:cs="Tahoma"/>
+          <w:color w:val="444444"/>
+          <w:sz w:val="21"/>
+          <w:szCs w:val="21"/>
+        </w:rPr>
+      </w:pPr>
+      <w:proofErr w:type="spellStart"/>
+      <w:r>
+        <w:rPr>
+          <w:rFonts w:ascii="Tahoma" w:hAnsi="Tahoma" w:cs="Tahoma"/>
+          <w:color w:val="444444"/>
+          <w:sz w:val="21"/>
+          <w:szCs w:val="21"/>
+        </w:rPr>
+        <w:lastRenderedPageBreak/>
+        <w:t>Op.INTERSECT</w:t>
+      </w:r>
+      <w:proofErr w:type="spellEnd"/>
+      <w:r>
+        <w:rPr>
+          <w:rFonts w:ascii="宋体" w:eastAsia="宋体" w:hAnsi="宋体" w:cs="宋体" w:hint="eastAsia"/>
+          <w:color w:val="444444"/>
+          <w:sz w:val="21"/>
+          <w:szCs w:val="21"/>
+        </w:rPr>
+        <w:t>，即</w:t>
+      </w:r>
+      <w:r>
+        <w:rPr>
+          <w:rFonts w:ascii="Tahoma" w:hAnsi="Tahoma" w:cs="Tahoma"/>
+          <w:color w:val="444444"/>
+          <w:sz w:val="21"/>
+          <w:szCs w:val="21"/>
+        </w:rPr>
+        <w:t>A</w:t>
+      </w:r>
+      <w:r>
+        <w:rPr>
+          <w:rFonts w:ascii="宋体" w:eastAsia="宋体" w:hAnsi="宋体" w:cs="宋体" w:hint="eastAsia"/>
+          <w:color w:val="444444"/>
+          <w:sz w:val="21"/>
+          <w:szCs w:val="21"/>
+        </w:rPr>
+        <w:t>和</w:t>
+      </w:r>
+      <w:r>
+        <w:rPr>
+          <w:rFonts w:ascii="Tahoma" w:hAnsi="Tahoma" w:cs="Tahoma"/>
+          <w:color w:val="444444"/>
+          <w:sz w:val="21"/>
+          <w:szCs w:val="21"/>
+        </w:rPr>
+        <w:t>B</w:t>
+      </w:r>
+      <w:r>
+        <w:rPr>
+          <w:rFonts w:ascii="宋体" w:eastAsia="宋体" w:hAnsi="宋体" w:cs="宋体" w:hint="eastAsia"/>
+          <w:color w:val="444444"/>
+          <w:sz w:val="21"/>
+          <w:szCs w:val="21"/>
+        </w:rPr>
+        <w:t>的交集范围，只有在此范围内的绘制内容才会被显示；</w:t>
+      </w:r>
+    </w:p>
+    <w:p>
+      <w:pPr>
+        <w:pStyle w:val="aa"/>
+        <w:spacing w:before="0" w:beforeAutospacing="0" w:after="0" w:afterAutospacing="0" w:line="330" w:lineRule="atLeast"/>
+        <w:rPr>
+          <w:rFonts w:ascii="Tahoma" w:hAnsi="Tahoma" w:cs="Tahoma"/>
+          <w:color w:val="444444"/>
+          <w:sz w:val="21"/>
+          <w:szCs w:val="21"/>
+        </w:rPr>
+      </w:pPr>
+      <w:proofErr w:type="spellStart"/>
+      <w:r>
+        <w:rPr>
+          <w:rFonts w:ascii="Tahoma" w:hAnsi="Tahoma" w:cs="Tahoma"/>
+          <w:color w:val="444444"/>
+          <w:sz w:val="21"/>
+          <w:szCs w:val="21"/>
+        </w:rPr>
+        <w:t>Op.REPLACE</w:t>
+      </w:r>
+      <w:proofErr w:type="spellEnd"/>
+      <w:r>
+        <w:rPr>
+          <w:rFonts w:ascii="宋体" w:eastAsia="宋体" w:hAnsi="宋体" w:cs="宋体" w:hint="eastAsia"/>
+          <w:color w:val="444444"/>
+          <w:sz w:val="21"/>
+          <w:szCs w:val="21"/>
+        </w:rPr>
+        <w:t>，不论</w:t>
+      </w:r>
+      <w:r>
+        <w:rPr>
+          <w:rFonts w:ascii="Tahoma" w:hAnsi="Tahoma" w:cs="Tahoma"/>
+          <w:color w:val="444444"/>
+          <w:sz w:val="21"/>
+          <w:szCs w:val="21"/>
+        </w:rPr>
+        <w:t>A</w:t>
+      </w:r>
+      <w:r>
+        <w:rPr>
+          <w:rFonts w:ascii="宋体" w:eastAsia="宋体" w:hAnsi="宋体" w:cs="宋体" w:hint="eastAsia"/>
+          <w:color w:val="444444"/>
+          <w:sz w:val="21"/>
+          <w:szCs w:val="21"/>
+        </w:rPr>
+        <w:t>和</w:t>
+      </w:r>
+      <w:r>
+        <w:rPr>
+          <w:rFonts w:ascii="Tahoma" w:hAnsi="Tahoma" w:cs="Tahoma"/>
+          <w:color w:val="444444"/>
+          <w:sz w:val="21"/>
+          <w:szCs w:val="21"/>
+        </w:rPr>
+        <w:t>B</w:t>
+      </w:r>
+      <w:r>
+        <w:rPr>
+          <w:rFonts w:ascii="宋体" w:eastAsia="宋体" w:hAnsi="宋体" w:cs="宋体" w:hint="eastAsia"/>
+          <w:color w:val="444444"/>
+          <w:sz w:val="21"/>
+          <w:szCs w:val="21"/>
+        </w:rPr>
+        <w:t>的集合状况，</w:t>
+      </w:r>
+      <w:r>
+        <w:rPr>
+          <w:rFonts w:ascii="Tahoma" w:hAnsi="Tahoma" w:cs="Tahoma"/>
+          <w:color w:val="444444"/>
+          <w:sz w:val="21"/>
+          <w:szCs w:val="21"/>
+        </w:rPr>
+        <w:t>B</w:t>
+      </w:r>
+      <w:r>
+        <w:rPr>
+          <w:rFonts w:ascii="宋体" w:eastAsia="宋体" w:hAnsi="宋体" w:cs="宋体" w:hint="eastAsia"/>
+          <w:color w:val="444444"/>
+          <w:sz w:val="21"/>
+          <w:szCs w:val="21"/>
+        </w:rPr>
+        <w:t>的范围将全部进行显示，如果和</w:t>
+      </w:r>
+      <w:r>
+        <w:rPr>
+          <w:rFonts w:ascii="Tahoma" w:hAnsi="Tahoma" w:cs="Tahoma"/>
+          <w:color w:val="444444"/>
+          <w:sz w:val="21"/>
+          <w:szCs w:val="21"/>
+        </w:rPr>
+        <w:t>A</w:t>
+      </w:r>
+      <w:r>
+        <w:rPr>
+          <w:rFonts w:ascii="宋体" w:eastAsia="宋体" w:hAnsi="宋体" w:cs="宋体" w:hint="eastAsia"/>
+          <w:color w:val="444444"/>
+          <w:sz w:val="21"/>
+          <w:szCs w:val="21"/>
+        </w:rPr>
+        <w:t>有交集，则将覆盖</w:t>
+      </w:r>
+      <w:r>
+        <w:rPr>
+          <w:rFonts w:ascii="Tahoma" w:hAnsi="Tahoma" w:cs="Tahoma"/>
+          <w:color w:val="444444"/>
+          <w:sz w:val="21"/>
+          <w:szCs w:val="21"/>
+        </w:rPr>
+        <w:t>A</w:t>
+      </w:r>
+      <w:r>
+        <w:rPr>
+          <w:rFonts w:ascii="宋体" w:eastAsia="宋体" w:hAnsi="宋体" w:cs="宋体" w:hint="eastAsia"/>
+          <w:color w:val="444444"/>
+          <w:sz w:val="21"/>
+          <w:szCs w:val="21"/>
+        </w:rPr>
+        <w:t>的交集范围；</w:t>
+      </w:r>
+    </w:p>
+    <w:p>
+      <w:pPr>
+        <w:pStyle w:val="aa"/>
+        <w:spacing w:before="0" w:beforeAutospacing="0" w:after="0" w:afterAutospacing="0" w:line="330" w:lineRule="atLeast"/>
+        <w:rPr>
+          <w:rFonts w:ascii="Tahoma" w:hAnsi="Tahoma" w:cs="Tahoma"/>
+          <w:color w:val="444444"/>
+          <w:sz w:val="21"/>
+          <w:szCs w:val="21"/>
+        </w:rPr>
+      </w:pPr>
+      <w:proofErr w:type="spellStart"/>
+      <w:r>
+        <w:rPr>
+          <w:rFonts w:ascii="Tahoma" w:hAnsi="Tahoma" w:cs="Tahoma"/>
+          <w:color w:val="444444"/>
+          <w:sz w:val="21"/>
+          <w:szCs w:val="21"/>
+        </w:rPr>
+        <w:t>Op.UNION</w:t>
+      </w:r>
+      <w:proofErr w:type="spellEnd"/>
+      <w:r>
+        <w:rPr>
+          <w:rFonts w:ascii="宋体" w:eastAsia="宋体" w:hAnsi="宋体" w:cs="宋体" w:hint="eastAsia"/>
+          <w:color w:val="444444"/>
+          <w:sz w:val="21"/>
+          <w:szCs w:val="21"/>
+        </w:rPr>
+        <w:t>，即</w:t>
+      </w:r>
+      <w:r>
+        <w:rPr>
+          <w:rFonts w:ascii="Tahoma" w:hAnsi="Tahoma" w:cs="Tahoma"/>
+          <w:color w:val="444444"/>
+          <w:sz w:val="21"/>
+          <w:szCs w:val="21"/>
+        </w:rPr>
+        <w:t>A</w:t>
+      </w:r>
+      <w:r>
+        <w:rPr>
+          <w:rFonts w:ascii="宋体" w:eastAsia="宋体" w:hAnsi="宋体" w:cs="宋体" w:hint="eastAsia"/>
+          <w:color w:val="444444"/>
+          <w:sz w:val="21"/>
+          <w:szCs w:val="21"/>
+        </w:rPr>
+        <w:t>和</w:t>
+      </w:r>
+      <w:r>
+        <w:rPr>
+          <w:rFonts w:ascii="Tahoma" w:hAnsi="Tahoma" w:cs="Tahoma"/>
+          <w:color w:val="444444"/>
+          <w:sz w:val="21"/>
+          <w:szCs w:val="21"/>
+        </w:rPr>
+        <w:t>B</w:t>
+      </w:r>
+      <w:r>
+        <w:rPr>
+          <w:rFonts w:ascii="宋体" w:eastAsia="宋体" w:hAnsi="宋体" w:cs="宋体" w:hint="eastAsia"/>
+          <w:color w:val="444444"/>
+          <w:sz w:val="21"/>
+          <w:szCs w:val="21"/>
+        </w:rPr>
+        <w:t>的并集范围，即两者所包括的范围的绘制内容都会被显示；</w:t>
+      </w:r>
+    </w:p>
+    <w:p>
+      <w:pPr>
+        <w:pStyle w:val="aa"/>
+        <w:spacing w:before="0" w:beforeAutospacing="0" w:after="0" w:afterAutospacing="0" w:line="330" w:lineRule="atLeast"/>
+        <w:rPr>
+          <w:rFonts w:ascii="Tahoma" w:hAnsi="Tahoma" w:cs="Tahoma"/>
+          <w:color w:val="444444"/>
+          <w:sz w:val="21"/>
+          <w:szCs w:val="21"/>
+        </w:rPr>
+      </w:pPr>
+      <w:proofErr w:type="spellStart"/>
+      <w:r>
+        <w:rPr>
+          <w:rFonts w:ascii="Tahoma" w:hAnsi="Tahoma" w:cs="Tahoma"/>
+          <w:color w:val="444444"/>
+          <w:sz w:val="21"/>
+          <w:szCs w:val="21"/>
+        </w:rPr>
+        <w:t>Op.XOR</w:t>
+      </w:r>
+      <w:proofErr w:type="spellEnd"/>
+      <w:r>
+        <w:rPr>
+          <w:rFonts w:ascii="宋体" w:eastAsia="宋体" w:hAnsi="宋体" w:cs="宋体" w:hint="eastAsia"/>
+          <w:color w:val="444444"/>
+          <w:sz w:val="21"/>
+          <w:szCs w:val="21"/>
+        </w:rPr>
+        <w:t>，</w:t>
+      </w:r>
+      <w:r>
+        <w:rPr>
+          <w:rFonts w:ascii="Tahoma" w:hAnsi="Tahoma" w:cs="Tahoma"/>
+          <w:color w:val="444444"/>
+          <w:sz w:val="21"/>
+          <w:szCs w:val="21"/>
+        </w:rPr>
+        <w:t>A</w:t>
+      </w:r>
+      <w:r>
+        <w:rPr>
+          <w:rFonts w:ascii="宋体" w:eastAsia="宋体" w:hAnsi="宋体" w:cs="宋体" w:hint="eastAsia"/>
+          <w:color w:val="444444"/>
+          <w:sz w:val="21"/>
+          <w:szCs w:val="21"/>
+        </w:rPr>
+        <w:t>和</w:t>
+      </w:r>
+      <w:r>
+        <w:rPr>
+          <w:rFonts w:ascii="Tahoma" w:hAnsi="Tahoma" w:cs="Tahoma"/>
+          <w:color w:val="444444"/>
+          <w:sz w:val="21"/>
+          <w:szCs w:val="21"/>
+        </w:rPr>
+        <w:t>B</w:t>
+      </w:r>
+      <w:r>
+        <w:rPr>
+          <w:rFonts w:ascii="宋体" w:eastAsia="宋体" w:hAnsi="宋体" w:cs="宋体" w:hint="eastAsia"/>
+          <w:color w:val="444444"/>
+          <w:sz w:val="21"/>
+          <w:szCs w:val="21"/>
+        </w:rPr>
+        <w:t>的补集范围，此例中即</w:t>
+      </w:r>
+      <w:r>
+        <w:rPr>
+          <w:rFonts w:ascii="Tahoma" w:hAnsi="Tahoma" w:cs="Tahoma"/>
+          <w:color w:val="444444"/>
+          <w:sz w:val="21"/>
+          <w:szCs w:val="21"/>
+        </w:rPr>
+        <w:t>A</w:t>
+      </w:r>
+      <w:r>
+        <w:rPr>
+          <w:rFonts w:ascii="宋体" w:eastAsia="宋体" w:hAnsi="宋体" w:cs="宋体" w:hint="eastAsia"/>
+          <w:color w:val="444444"/>
+          <w:sz w:val="21"/>
+          <w:szCs w:val="21"/>
+        </w:rPr>
+        <w:t>除去</w:t>
+      </w:r>
+      <w:r>
+        <w:rPr>
+          <w:rFonts w:ascii="Tahoma" w:hAnsi="Tahoma" w:cs="Tahoma"/>
+          <w:color w:val="444444"/>
+          <w:sz w:val="21"/>
+          <w:szCs w:val="21"/>
+        </w:rPr>
+        <w:t>B</w:t>
+      </w:r>
+      <w:r>
+        <w:rPr>
+          <w:rFonts w:ascii="宋体" w:eastAsia="宋体" w:hAnsi="宋体" w:cs="宋体" w:hint="eastAsia"/>
+          <w:color w:val="444444"/>
+          <w:sz w:val="21"/>
+          <w:szCs w:val="21"/>
+        </w:rPr>
+        <w:t>以外的范围，只有在此范围内的绘制内容才会被显示；</w:t>
+      </w:r>
+    </w:p>
+    <w:p>
+      <w:pPr>
+        <w:pStyle w:val="aa"/>
+        <w:spacing w:before="0" w:beforeAutospacing="0" w:after="0" w:afterAutospacing="0" w:line="330" w:lineRule="atLeast"/>
+        <w:rPr>
+          <w:rFonts w:ascii="Tahoma" w:hAnsi="Tahoma" w:cs="Tahoma"/>
+          <w:color w:val="444444"/>
+          <w:sz w:val="21"/>
+          <w:szCs w:val="21"/>
+        </w:rPr>
+      </w:pPr>
+    </w:p>
+    <w:p>
+      <w:pPr>
+        <w:pStyle w:val="aa"/>
+        <w:spacing w:before="0" w:beforeAutospacing="0" w:after="0" w:afterAutospacing="0" w:line="330" w:lineRule="atLeast"/>
+        <w:rPr>
+          <w:rFonts w:ascii="Tahoma" w:hAnsi="Tahoma" w:cs="Tahoma"/>
+          <w:color w:val="444444"/>
+          <w:sz w:val="21"/>
+          <w:szCs w:val="21"/>
+        </w:rPr>
+      </w:pPr>
+      <w:r>
+        <w:rPr>
+          <w:rFonts w:ascii="宋体" w:eastAsia="宋体" w:hAnsi="宋体" w:cs="宋体" w:hint="eastAsia"/>
+          <w:color w:val="444444"/>
+          <w:sz w:val="21"/>
+          <w:szCs w:val="21"/>
+        </w:rPr>
+        <w:t>测试主要代码很简单如下：</w:t>
+      </w:r>
+    </w:p>
+    <w:p>
+      <w:pPr>
+        <w:pStyle w:val="aa"/>
+        <w:spacing w:before="0" w:beforeAutospacing="0" w:after="0" w:afterAutospacing="0" w:line="330" w:lineRule="atLeast"/>
+        <w:rPr>
+          <w:rFonts w:ascii="Tahoma" w:hAnsi="Tahoma" w:cs="Tahoma"/>
+          <w:color w:val="444444"/>
+          <w:sz w:val="21"/>
+          <w:szCs w:val="21"/>
+        </w:rPr>
+      </w:pPr>
+      <w:r>
+        <w:rPr>
+          <w:rFonts w:ascii="Tahoma" w:hAnsi="Tahoma" w:cs="Tahoma"/>
+          <w:color w:val="444444"/>
+          <w:sz w:val="21"/>
+          <w:szCs w:val="21"/>
+        </w:rPr>
+        <w:t xml:space="preserve">  </w:t>
+      </w:r>
+      <w:proofErr w:type="spellStart"/>
+      <w:proofErr w:type="gramStart"/>
+      <w:r>
+        <w:rPr>
+          <w:rFonts w:ascii="Tahoma" w:hAnsi="Tahoma" w:cs="Tahoma"/>
+          <w:color w:val="444444"/>
+          <w:sz w:val="21"/>
+          <w:szCs w:val="21"/>
+        </w:rPr>
+        <w:t>canvas.save</w:t>
+      </w:r>
+      <w:proofErr w:type="spellEnd"/>
+      <w:r>
+        <w:rPr>
+          <w:rFonts w:ascii="Tahoma" w:hAnsi="Tahoma" w:cs="Tahoma"/>
+          <w:color w:val="444444"/>
+          <w:sz w:val="21"/>
+          <w:szCs w:val="21"/>
+        </w:rPr>
+        <w:t>(</w:t>
+      </w:r>
+      <w:proofErr w:type="gramEnd"/>
+      <w:r>
+        <w:rPr>
+          <w:rFonts w:ascii="Tahoma" w:hAnsi="Tahoma" w:cs="Tahoma"/>
+          <w:color w:val="444444"/>
+          <w:sz w:val="21"/>
+          <w:szCs w:val="21"/>
+        </w:rPr>
+        <w:t>);</w:t>
+      </w:r>
+    </w:p>
+    <w:p>
+      <w:pPr>
+        <w:pStyle w:val="aa"/>
+        <w:spacing w:before="0" w:beforeAutospacing="0" w:after="0" w:afterAutospacing="0" w:line="330" w:lineRule="atLeast"/>
+        <w:rPr>
+          <w:rFonts w:ascii="Tahoma" w:hAnsi="Tahoma" w:cs="Tahoma"/>
+          <w:color w:val="444444"/>
+          <w:sz w:val="21"/>
+          <w:szCs w:val="21"/>
+        </w:rPr>
+      </w:pPr>
+      <w:r>
+        <w:rPr>
+          <w:rFonts w:ascii="Tahoma" w:hAnsi="Tahoma" w:cs="Tahoma"/>
+          <w:color w:val="444444"/>
+          <w:sz w:val="21"/>
+          <w:szCs w:val="21"/>
+        </w:rPr>
+        <w:t>  </w:t>
+      </w:r>
+      <w:proofErr w:type="spellStart"/>
+      <w:r>
+        <w:rPr>
+          <w:rFonts w:ascii="Tahoma" w:hAnsi="Tahoma" w:cs="Tahoma"/>
+          <w:color w:val="444444"/>
+          <w:sz w:val="21"/>
+          <w:szCs w:val="21"/>
+        </w:rPr>
+        <w:t>Rect</w:t>
+      </w:r>
+      <w:proofErr w:type="spellEnd"/>
+      <w:r>
+        <w:rPr>
+          <w:rFonts w:ascii="Tahoma" w:hAnsi="Tahoma" w:cs="Tahoma"/>
+          <w:color w:val="444444"/>
+          <w:sz w:val="21"/>
+          <w:szCs w:val="21"/>
+        </w:rPr>
+        <w:t xml:space="preserve"> </w:t>
+      </w:r>
+      <w:proofErr w:type="spellStart"/>
+      <w:r>
+        <w:rPr>
+          <w:rFonts w:ascii="Tahoma" w:hAnsi="Tahoma" w:cs="Tahoma"/>
+          <w:color w:val="444444"/>
+          <w:sz w:val="21"/>
+          <w:szCs w:val="21"/>
+        </w:rPr>
+        <w:t>rect</w:t>
+      </w:r>
+      <w:proofErr w:type="spellEnd"/>
+      <w:r>
+        <w:rPr>
+          <w:rFonts w:ascii="Tahoma" w:hAnsi="Tahoma" w:cs="Tahoma"/>
+          <w:color w:val="444444"/>
+          <w:sz w:val="21"/>
+          <w:szCs w:val="21"/>
+        </w:rPr>
+        <w:t xml:space="preserve"> = new </w:t>
+      </w:r>
+      <w:proofErr w:type="spellStart"/>
+      <w:r>
+        <w:rPr>
+          <w:rFonts w:ascii="Tahoma" w:hAnsi="Tahoma" w:cs="Tahoma"/>
+          <w:color w:val="444444"/>
+          <w:sz w:val="21"/>
+          <w:szCs w:val="21"/>
+        </w:rPr>
+        <w:t>Rect</w:t>
+      </w:r>
+      <w:proofErr w:type="spellEnd"/>
+      <w:r>
+        <w:rPr>
+          <w:rFonts w:ascii="Tahoma" w:hAnsi="Tahoma" w:cs="Tahoma"/>
+          <w:color w:val="444444"/>
+          <w:sz w:val="21"/>
+          <w:szCs w:val="21"/>
+        </w:rPr>
+        <w:t>(20, 20, 200, 200);</w:t>
+      </w:r>
+      <w:r>
+        <w:rPr>
+          <w:rFonts w:ascii="Tahoma" w:hAnsi="Tahoma" w:cs="Tahoma"/>
+          <w:color w:val="444444"/>
+          <w:sz w:val="21"/>
+          <w:szCs w:val="21"/>
+        </w:rPr>
+        <w:br/>
+        <w:t>  </w:t>
+      </w:r>
+      <w:proofErr w:type="spellStart"/>
+      <w:r>
+        <w:rPr>
+          <w:rFonts w:ascii="Tahoma" w:hAnsi="Tahoma" w:cs="Tahoma"/>
+          <w:color w:val="444444"/>
+          <w:sz w:val="21"/>
+          <w:szCs w:val="21"/>
+        </w:rPr>
+        <w:t>canvas.clipRect</w:t>
+      </w:r>
+      <w:proofErr w:type="spellEnd"/>
+      <w:r>
+        <w:rPr>
+          <w:rFonts w:ascii="Tahoma" w:hAnsi="Tahoma" w:cs="Tahoma"/>
+          <w:color w:val="444444"/>
+          <w:sz w:val="21"/>
+          <w:szCs w:val="21"/>
+        </w:rPr>
+        <w:t>(</w:t>
+      </w:r>
+      <w:proofErr w:type="spellStart"/>
+      <w:r>
+        <w:rPr>
+          <w:rFonts w:ascii="Tahoma" w:hAnsi="Tahoma" w:cs="Tahoma"/>
+          <w:color w:val="444444"/>
+          <w:sz w:val="21"/>
+          <w:szCs w:val="21"/>
+        </w:rPr>
+        <w:t>rect</w:t>
+      </w:r>
+      <w:proofErr w:type="spellEnd"/>
+      <w:r>
+        <w:rPr>
+          <w:rFonts w:ascii="Tahoma" w:hAnsi="Tahoma" w:cs="Tahoma"/>
+          <w:color w:val="444444"/>
+          <w:sz w:val="21"/>
+          <w:szCs w:val="21"/>
+        </w:rPr>
+        <w:t>);</w:t>
+      </w:r>
+      <w:r>
+        <w:rPr>
+          <w:rFonts w:ascii="Tahoma" w:hAnsi="Tahoma" w:cs="Tahoma"/>
+          <w:color w:val="444444"/>
+          <w:sz w:val="21"/>
+          <w:szCs w:val="21"/>
+        </w:rPr>
+        <w:br/>
+        <w:t xml:space="preserve">  Paint </w:t>
+      </w:r>
+      <w:proofErr w:type="spellStart"/>
+      <w:r>
+        <w:rPr>
+          <w:rFonts w:ascii="Tahoma" w:hAnsi="Tahoma" w:cs="Tahoma"/>
+          <w:color w:val="444444"/>
+          <w:sz w:val="21"/>
+          <w:szCs w:val="21"/>
+        </w:rPr>
+        <w:t>paint</w:t>
+      </w:r>
+      <w:proofErr w:type="spellEnd"/>
+      <w:r>
+        <w:rPr>
+          <w:rFonts w:ascii="Tahoma" w:hAnsi="Tahoma" w:cs="Tahoma"/>
+          <w:color w:val="444444"/>
+          <w:sz w:val="21"/>
+          <w:szCs w:val="21"/>
+        </w:rPr>
+        <w:t xml:space="preserve"> = new Paint();</w:t>
+      </w:r>
+      <w:r>
+        <w:rPr>
+          <w:rFonts w:ascii="Tahoma" w:hAnsi="Tahoma" w:cs="Tahoma"/>
+          <w:color w:val="444444"/>
+          <w:sz w:val="21"/>
+          <w:szCs w:val="21"/>
+        </w:rPr>
+        <w:br/>
+        <w:t>  </w:t>
+      </w:r>
+      <w:proofErr w:type="spellStart"/>
+      <w:r>
+        <w:rPr>
+          <w:rFonts w:ascii="Tahoma" w:hAnsi="Tahoma" w:cs="Tahoma"/>
+          <w:color w:val="444444"/>
+          <w:sz w:val="21"/>
+          <w:szCs w:val="21"/>
+        </w:rPr>
+        <w:t>paint.setColor</w:t>
+      </w:r>
+      <w:proofErr w:type="spellEnd"/>
+      <w:r>
+        <w:rPr>
+          <w:rFonts w:ascii="Tahoma" w:hAnsi="Tahoma" w:cs="Tahoma"/>
+          <w:color w:val="444444"/>
+          <w:sz w:val="21"/>
+          <w:szCs w:val="21"/>
+        </w:rPr>
+        <w:t>(</w:t>
+      </w:r>
+      <w:proofErr w:type="spellStart"/>
+      <w:r>
+        <w:rPr>
+          <w:rFonts w:ascii="Tahoma" w:hAnsi="Tahoma" w:cs="Tahoma"/>
+          <w:color w:val="444444"/>
+          <w:sz w:val="21"/>
+          <w:szCs w:val="21"/>
+        </w:rPr>
+        <w:t>Color.BLACK</w:t>
+      </w:r>
+      <w:proofErr w:type="spellEnd"/>
+      <w:r>
+        <w:rPr>
+          <w:rFonts w:ascii="Tahoma" w:hAnsi="Tahoma" w:cs="Tahoma"/>
+          <w:color w:val="444444"/>
+          <w:sz w:val="21"/>
+          <w:szCs w:val="21"/>
+        </w:rPr>
+        <w:t>);</w:t>
+      </w:r>
+      <w:r>
+        <w:rPr>
+          <w:rFonts w:ascii="Tahoma" w:hAnsi="Tahoma" w:cs="Tahoma"/>
+          <w:color w:val="444444"/>
+          <w:sz w:val="21"/>
+          <w:szCs w:val="21"/>
+        </w:rPr>
+        <w:br/>
+        <w:t>  </w:t>
+      </w:r>
+      <w:proofErr w:type="spellStart"/>
+      <w:r>
+        <w:rPr>
+          <w:rFonts w:ascii="Tahoma" w:hAnsi="Tahoma" w:cs="Tahoma"/>
+          <w:color w:val="444444"/>
+          <w:sz w:val="21"/>
+          <w:szCs w:val="21"/>
+        </w:rPr>
+        <w:t>paint.setStyle</w:t>
+      </w:r>
+      <w:proofErr w:type="spellEnd"/>
+      <w:r>
+        <w:rPr>
+          <w:rFonts w:ascii="Tahoma" w:hAnsi="Tahoma" w:cs="Tahoma"/>
+          <w:color w:val="444444"/>
+          <w:sz w:val="21"/>
+          <w:szCs w:val="21"/>
+        </w:rPr>
+        <w:t>(</w:t>
+      </w:r>
+      <w:proofErr w:type="spellStart"/>
+      <w:r>
+        <w:rPr>
+          <w:rFonts w:ascii="Tahoma" w:hAnsi="Tahoma" w:cs="Tahoma"/>
+          <w:color w:val="444444"/>
+          <w:sz w:val="21"/>
+          <w:szCs w:val="21"/>
+        </w:rPr>
+        <w:t>Style.FILL</w:t>
+      </w:r>
+      <w:proofErr w:type="spellEnd"/>
+      <w:r>
+        <w:rPr>
+          <w:rFonts w:ascii="Tahoma" w:hAnsi="Tahoma" w:cs="Tahoma"/>
+          <w:color w:val="444444"/>
+          <w:sz w:val="21"/>
+          <w:szCs w:val="21"/>
+        </w:rPr>
+        <w:t>);</w:t>
+      </w:r>
+      <w:r>
+        <w:rPr>
+          <w:rFonts w:ascii="Tahoma" w:hAnsi="Tahoma" w:cs="Tahoma"/>
+          <w:color w:val="444444"/>
+          <w:sz w:val="21"/>
+          <w:szCs w:val="21"/>
+        </w:rPr>
+        <w:br/>
+        <w:t>  </w:t>
+      </w:r>
+      <w:proofErr w:type="spellStart"/>
+      <w:r>
+        <w:rPr>
+          <w:rFonts w:ascii="Tahoma" w:hAnsi="Tahoma" w:cs="Tahoma"/>
+          <w:color w:val="444444"/>
+          <w:sz w:val="21"/>
+          <w:szCs w:val="21"/>
+        </w:rPr>
+        <w:t>canvas.drawRect</w:t>
+      </w:r>
+      <w:proofErr w:type="spellEnd"/>
+      <w:r>
+        <w:rPr>
+          <w:rFonts w:ascii="Tahoma" w:hAnsi="Tahoma" w:cs="Tahoma"/>
+          <w:color w:val="444444"/>
+          <w:sz w:val="21"/>
+          <w:szCs w:val="21"/>
+        </w:rPr>
+        <w:t>(</w:t>
+      </w:r>
+      <w:proofErr w:type="spellStart"/>
+      <w:r>
+        <w:rPr>
+          <w:rFonts w:ascii="Tahoma" w:hAnsi="Tahoma" w:cs="Tahoma"/>
+          <w:color w:val="444444"/>
+          <w:sz w:val="21"/>
+          <w:szCs w:val="21"/>
+        </w:rPr>
+        <w:t>rect</w:t>
+      </w:r>
+      <w:proofErr w:type="spellEnd"/>
+      <w:r>
+        <w:rPr>
+          <w:rFonts w:ascii="Tahoma" w:hAnsi="Tahoma" w:cs="Tahoma"/>
+          <w:color w:val="444444"/>
+          <w:sz w:val="21"/>
+          <w:szCs w:val="21"/>
+        </w:rPr>
+        <w:t>, paint);</w:t>
+      </w:r>
+      <w:r>
+        <w:rPr>
+          <w:rFonts w:ascii="Tahoma" w:hAnsi="Tahoma" w:cs="Tahoma"/>
+          <w:color w:val="444444"/>
+          <w:sz w:val="21"/>
+          <w:szCs w:val="21"/>
+        </w:rPr>
+        <w:br/>
+        <w:t>  </w:t>
+      </w:r>
+      <w:r>
+        <w:rPr>
+          <w:rFonts w:ascii="Tahoma" w:hAnsi="Tahoma" w:cs="Tahoma"/>
+          <w:color w:val="444444"/>
+          <w:sz w:val="21"/>
+          <w:szCs w:val="21"/>
+        </w:rPr>
+        <w:br/>
+        <w:t>  </w:t>
+      </w:r>
+      <w:proofErr w:type="spellStart"/>
+      <w:r>
+        <w:rPr>
+          <w:rFonts w:ascii="Tahoma" w:hAnsi="Tahoma" w:cs="Tahoma"/>
+          <w:color w:val="444444"/>
+          <w:sz w:val="21"/>
+          <w:szCs w:val="21"/>
+        </w:rPr>
+        <w:t>Rect</w:t>
+      </w:r>
+      <w:proofErr w:type="spellEnd"/>
+      <w:r>
+        <w:rPr>
+          <w:rFonts w:ascii="Tahoma" w:hAnsi="Tahoma" w:cs="Tahoma"/>
+          <w:color w:val="444444"/>
+          <w:sz w:val="21"/>
+          <w:szCs w:val="21"/>
+        </w:rPr>
+        <w:t xml:space="preserve"> clip = new </w:t>
+      </w:r>
+      <w:proofErr w:type="spellStart"/>
+      <w:r>
+        <w:rPr>
+          <w:rFonts w:ascii="Tahoma" w:hAnsi="Tahoma" w:cs="Tahoma"/>
+          <w:color w:val="444444"/>
+          <w:sz w:val="21"/>
+          <w:szCs w:val="21"/>
+        </w:rPr>
+        <w:t>Rect</w:t>
+      </w:r>
+      <w:proofErr w:type="spellEnd"/>
+      <w:r>
+        <w:rPr>
+          <w:rFonts w:ascii="Tahoma" w:hAnsi="Tahoma" w:cs="Tahoma"/>
+          <w:color w:val="444444"/>
+          <w:sz w:val="21"/>
+          <w:szCs w:val="21"/>
+        </w:rPr>
+        <w:t>(100, 100, 300, 300);</w:t>
+      </w:r>
+      <w:r>
+        <w:rPr>
+          <w:rFonts w:ascii="Tahoma" w:hAnsi="Tahoma" w:cs="Tahoma"/>
+          <w:color w:val="444444"/>
+          <w:sz w:val="21"/>
+          <w:szCs w:val="21"/>
+        </w:rPr>
+        <w:br/>
+        <w:t>  </w:t>
+      </w:r>
+      <w:proofErr w:type="spellStart"/>
+      <w:r>
+        <w:rPr>
+          <w:rFonts w:ascii="Tahoma" w:hAnsi="Tahoma" w:cs="Tahoma"/>
+          <w:color w:val="444444"/>
+          <w:sz w:val="21"/>
+          <w:szCs w:val="21"/>
+        </w:rPr>
+        <w:t>canvas.clipRect</w:t>
+      </w:r>
+      <w:proofErr w:type="spellEnd"/>
+      <w:r>
+        <w:rPr>
+          <w:rFonts w:ascii="Tahoma" w:hAnsi="Tahoma" w:cs="Tahoma"/>
+          <w:color w:val="444444"/>
+          <w:sz w:val="21"/>
+          <w:szCs w:val="21"/>
+        </w:rPr>
+        <w:t xml:space="preserve">(clip, </w:t>
+      </w:r>
+      <w:proofErr w:type="spellStart"/>
+      <w:r>
+        <w:rPr>
+          <w:rFonts w:ascii="Tahoma" w:hAnsi="Tahoma" w:cs="Tahoma"/>
+          <w:color w:val="444444"/>
+          <w:sz w:val="21"/>
+          <w:szCs w:val="21"/>
+        </w:rPr>
+        <w:t>Op.XOR</w:t>
+      </w:r>
+      <w:proofErr w:type="spellEnd"/>
+      <w:r>
+        <w:rPr>
+          <w:rFonts w:ascii="Tahoma" w:hAnsi="Tahoma" w:cs="Tahoma"/>
+          <w:color w:val="444444"/>
+          <w:sz w:val="21"/>
+          <w:szCs w:val="21"/>
+        </w:rPr>
+        <w:t>);</w:t>
+      </w:r>
+      <w:r>
+        <w:rPr>
+          <w:rFonts w:ascii="Tahoma" w:hAnsi="Tahoma" w:cs="Tahoma"/>
+          <w:color w:val="444444"/>
+          <w:sz w:val="21"/>
+          <w:szCs w:val="21"/>
+        </w:rPr>
+        <w:br/>
+        <w:t>  </w:t>
+      </w:r>
+      <w:proofErr w:type="spellStart"/>
+      <w:r>
+        <w:rPr>
+          <w:rFonts w:ascii="Tahoma" w:hAnsi="Tahoma" w:cs="Tahoma"/>
+          <w:color w:val="444444"/>
+          <w:sz w:val="21"/>
+          <w:szCs w:val="21"/>
+        </w:rPr>
+        <w:t>paint.setColor</w:t>
+      </w:r>
+      <w:proofErr w:type="spellEnd"/>
+      <w:r>
+        <w:rPr>
+          <w:rFonts w:ascii="Tahoma" w:hAnsi="Tahoma" w:cs="Tahoma"/>
+          <w:color w:val="444444"/>
+          <w:sz w:val="21"/>
+          <w:szCs w:val="21"/>
+        </w:rPr>
+        <w:t>(</w:t>
+      </w:r>
+      <w:proofErr w:type="spellStart"/>
+      <w:r>
+        <w:rPr>
+          <w:rFonts w:ascii="Tahoma" w:hAnsi="Tahoma" w:cs="Tahoma"/>
+          <w:color w:val="444444"/>
+          <w:sz w:val="21"/>
+          <w:szCs w:val="21"/>
+        </w:rPr>
+        <w:t>Color.BLUE</w:t>
+      </w:r>
+      <w:proofErr w:type="spellEnd"/>
+      <w:r>
+        <w:rPr>
+          <w:rFonts w:ascii="Tahoma" w:hAnsi="Tahoma" w:cs="Tahoma"/>
+          <w:color w:val="444444"/>
+          <w:sz w:val="21"/>
+          <w:szCs w:val="21"/>
+        </w:rPr>
+        <w:t>);</w:t>
+      </w:r>
+      <w:r>
+        <w:rPr>
+          <w:rFonts w:ascii="Tahoma" w:hAnsi="Tahoma" w:cs="Tahoma"/>
+          <w:color w:val="444444"/>
+          <w:sz w:val="21"/>
+          <w:szCs w:val="21"/>
+        </w:rPr>
+        <w:br/>
+        <w:t>  </w:t>
+      </w:r>
+      <w:proofErr w:type="spellStart"/>
+      <w:r>
+        <w:rPr>
+          <w:rFonts w:ascii="Tahoma" w:hAnsi="Tahoma" w:cs="Tahoma"/>
+          <w:color w:val="444444"/>
+          <w:sz w:val="21"/>
+          <w:szCs w:val="21"/>
+        </w:rPr>
+        <w:t>canvas.drawRect</w:t>
+      </w:r>
+      <w:proofErr w:type="spellEnd"/>
+      <w:r>
+        <w:rPr>
+          <w:rFonts w:ascii="Tahoma" w:hAnsi="Tahoma" w:cs="Tahoma"/>
+          <w:color w:val="444444"/>
+          <w:sz w:val="21"/>
+          <w:szCs w:val="21"/>
+        </w:rPr>
+        <w:t>(clip, paint);</w:t>
+      </w:r>
+    </w:p>
+    <w:p>
+      <w:r>
+        <w:rPr>
+          <w:rFonts w:ascii="Tahoma" w:hAnsi="Tahoma" w:cs="Tahoma"/>
+          <w:color w:val="444444"/>
+          <w:sz w:val="21"/>
+          <w:szCs w:val="21"/>
+        </w:rPr>
+        <w:t>  </w:t>
+      </w:r>
+      <w:proofErr w:type="spellStart"/>
+      <w:proofErr w:type="gramStart"/>
+      <w:r>
+        <w:rPr>
+          <w:rFonts w:ascii="Tahoma" w:hAnsi="Tahoma" w:cs="Tahoma"/>
+          <w:color w:val="444444"/>
+          <w:sz w:val="21"/>
+          <w:szCs w:val="21"/>
+        </w:rPr>
+        <w:t>canvas.restore</w:t>
+      </w:r>
+      <w:proofErr w:type="spellEnd"/>
+      <w:r>
+        <w:rPr>
+          <w:rFonts w:ascii="Tahoma" w:hAnsi="Tahoma" w:cs="Tahoma"/>
+          <w:color w:val="444444"/>
+          <w:sz w:val="21"/>
+          <w:szCs w:val="21"/>
+        </w:rPr>
+        <w:t>(</w:t>
+      </w:r>
+      <w:proofErr w:type="gramEnd"/>
+      <w:r>
+        <w:rPr>
+          <w:rFonts w:ascii="Tahoma" w:hAnsi="Tahoma" w:cs="Tahoma"/>
+          <w:color w:val="444444"/>
+          <w:sz w:val="21"/>
+          <w:szCs w:val="21"/>
+        </w:rPr>
+        <w:t>);</w:t>
+      </w:r>
+      <w:bookmarkStart w:id="0" w:name="_GoBack"/>
+      <w:bookmarkEnd w:id="0"/>
+    </w:p>
     <w:sectPr>
-      <w:headerReference w:type="even" r:id="rId60"/>
-      <w:headerReference w:type="default" r:id="rId61"/>
-      <w:footerReference w:type="even" r:id="rId62"/>
-      <w:footerReference w:type="default" r:id="rId63"/>
-      <w:headerReference w:type="first" r:id="rId64"/>
-      <w:footerReference w:type="first" r:id="rId65"/>
+      <w:headerReference w:type="even" r:id="rId62"/>
+      <w:headerReference w:type="default" r:id="rId63"/>
+      <w:footerReference w:type="even" r:id="rId64"/>
+      <w:footerReference w:type="default" r:id="rId65"/>
+      <w:headerReference w:type="first" r:id="rId66"/>
+      <w:footerReference w:type="first" r:id="rId67"/>
       <w:pgSz w:w="11906" w:h="16838"/>
       <w:pgMar w:top="720" w:right="720" w:bottom="720" w:left="720" w:header="708" w:footer="708" w:gutter="0"/>
       <w:cols w:space="708"/>
@@ -7220,6 +8622,7 @@
   <w:style w:type="character" w:default="1" w:styleId="a0">
     <w:name w:val="Default Paragraph Font"/>
     <w:uiPriority w:val="1"/>
+    <w:semiHidden/>
     <w:unhideWhenUsed/>
   </w:style>
   <w:style w:type="table" w:default="1" w:styleId="a1">
@@ -7421,6 +8824,46 @@
     <w:rPr>
       <w:b/>
       <w:bCs/>
+    </w:rPr>
+  </w:style>
+  <w:style w:type="character" w:customStyle="1" w:styleId="linkpostdate">
+    <w:name w:val="link_postdate"/>
+    <w:basedOn w:val="a0"/>
+    <w:rsid w:val="00167347"/>
+  </w:style>
+  <w:style w:type="character" w:customStyle="1" w:styleId="linkview">
+    <w:name w:val="link_view"/>
+    <w:basedOn w:val="a0"/>
+    <w:rsid w:val="00167347"/>
+  </w:style>
+  <w:style w:type="character" w:customStyle="1" w:styleId="linkcomments">
+    <w:name w:val="link_comments"/>
+    <w:basedOn w:val="a0"/>
+    <w:rsid w:val="00167347"/>
+  </w:style>
+  <w:style w:type="character" w:customStyle="1" w:styleId="linkcollect">
+    <w:name w:val="link_collect"/>
+    <w:basedOn w:val="a0"/>
+    <w:rsid w:val="00167347"/>
+  </w:style>
+  <w:style w:type="character" w:customStyle="1" w:styleId="linkreport">
+    <w:name w:val="link_report"/>
+    <w:basedOn w:val="a0"/>
+    <w:rsid w:val="00167347"/>
+  </w:style>
+  <w:style w:type="paragraph" w:styleId="aa">
+    <w:name w:val="Normal (Web)"/>
+    <w:basedOn w:val="a"/>
+    <w:uiPriority w:val="99"/>
+    <w:unhideWhenUsed/>
+    <w:rsid w:val="00167347"/>
+    <w:pPr>
+      <w:spacing w:before="100" w:beforeAutospacing="1" w:after="100" w:afterAutospacing="1" w:line="240" w:lineRule="auto"/>
+    </w:pPr>
+    <w:rPr>
+      <w:rFonts w:ascii="Times New Roman" w:eastAsia="Times New Roman" w:hAnsi="Times New Roman" w:cs="Times New Roman"/>
+      <w:sz w:val="24"/>
+      <w:szCs w:val="24"/>
     </w:rPr>
   </w:style>
 </w:styles>
@@ -7662,6 +9105,7 @@
   <w:style w:type="character" w:default="1" w:styleId="a0">
     <w:name w:val="Default Paragraph Font"/>
     <w:uiPriority w:val="1"/>
+    <w:semiHidden/>
     <w:unhideWhenUsed/>
   </w:style>
   <w:style w:type="table" w:default="1" w:styleId="a1">
@@ -7863,6 +9307,46 @@
     <w:rPr>
       <w:b/>
       <w:bCs/>
+    </w:rPr>
+  </w:style>
+  <w:style w:type="character" w:customStyle="1" w:styleId="linkpostdate">
+    <w:name w:val="link_postdate"/>
+    <w:basedOn w:val="a0"/>
+    <w:rsid w:val="00167347"/>
+  </w:style>
+  <w:style w:type="character" w:customStyle="1" w:styleId="linkview">
+    <w:name w:val="link_view"/>
+    <w:basedOn w:val="a0"/>
+    <w:rsid w:val="00167347"/>
+  </w:style>
+  <w:style w:type="character" w:customStyle="1" w:styleId="linkcomments">
+    <w:name w:val="link_comments"/>
+    <w:basedOn w:val="a0"/>
+    <w:rsid w:val="00167347"/>
+  </w:style>
+  <w:style w:type="character" w:customStyle="1" w:styleId="linkcollect">
+    <w:name w:val="link_collect"/>
+    <w:basedOn w:val="a0"/>
+    <w:rsid w:val="00167347"/>
+  </w:style>
+  <w:style w:type="character" w:customStyle="1" w:styleId="linkreport">
+    <w:name w:val="link_report"/>
+    <w:basedOn w:val="a0"/>
+    <w:rsid w:val="00167347"/>
+  </w:style>
+  <w:style w:type="paragraph" w:styleId="aa">
+    <w:name w:val="Normal (Web)"/>
+    <w:basedOn w:val="a"/>
+    <w:uiPriority w:val="99"/>
+    <w:unhideWhenUsed/>
+    <w:rsid w:val="00167347"/>
+    <w:pPr>
+      <w:spacing w:before="100" w:beforeAutospacing="1" w:after="100" w:afterAutospacing="1" w:line="240" w:lineRule="auto"/>
+    </w:pPr>
+    <w:rPr>
+      <w:rFonts w:ascii="Times New Roman" w:eastAsia="Times New Roman" w:hAnsi="Times New Roman" w:cs="Times New Roman"/>
+      <w:sz w:val="24"/>
+      <w:szCs w:val="24"/>
     </w:rPr>
   </w:style>
 </w:styles>

</xml_diff>